<commit_message>
Updates team-risk-assesment, adds evaluation table
</commit_message>
<xml_diff>
--- a/TeamRiskAssessment/team-risk-assessment.docx
+++ b/TeamRiskAssessment/team-risk-assessment.docx
@@ -4,7 +4,10 @@
   <w:body>
     <w:p>
       <w:pPr>
-        <w:pStyle w:val="Title"/>
+        <w:pStyle w:val="a3"/>
+        <w:rPr>
+          <w:lang w:val="en-US"/>
+        </w:rPr>
       </w:pPr>
       <w:r>
         <w:rPr>
@@ -13,6 +16,9 @@
         <w:t>Team</w:t>
       </w:r>
       <w:r>
+        <w:rPr>
+          <w:lang w:val="en-US"/>
+        </w:rPr>
         <w:t xml:space="preserve"> </w:t>
       </w:r>
       <w:r>
@@ -22,6 +28,9 @@
         <w:t>risk</w:t>
       </w:r>
       <w:r>
+        <w:rPr>
+          <w:lang w:val="en-US"/>
+        </w:rPr>
         <w:t>-</w:t>
       </w:r>
       <w:r>
@@ -30,10 +39,19 @@
         </w:rPr>
         <w:t>assessment</w:t>
       </w:r>
-    </w:p>
-    <w:p>
-      <w:pPr>
-        <w:pStyle w:val="Subtitle"/>
+      <w:r>
+        <w:rPr>
+          <w:lang w:val="en-US"/>
+        </w:rPr>
+        <w:t xml:space="preserve"> v0.1</w:t>
+      </w:r>
+    </w:p>
+    <w:p>
+      <w:pPr>
+        <w:pStyle w:val="a5"/>
+        <w:rPr>
+          <w:lang w:val="en-US"/>
+        </w:rPr>
       </w:pPr>
       <w:r>
         <w:rPr>
@@ -42,15 +60,68 @@
         <w:t>GymBuddy</w:t>
       </w:r>
     </w:p>
-    <w:p/>
-    <w:p/>
-    <w:p/>
-    <w:p/>
-    <w:p/>
-    <w:p/>
-    <w:p/>
-    <w:p/>
-    <w:p>
+    <w:p>
+      <w:pPr>
+        <w:rPr>
+          <w:lang w:val="en-US"/>
+        </w:rPr>
+      </w:pPr>
+    </w:p>
+    <w:p>
+      <w:pPr>
+        <w:rPr>
+          <w:lang w:val="en-US"/>
+        </w:rPr>
+      </w:pPr>
+    </w:p>
+    <w:p>
+      <w:pPr>
+        <w:rPr>
+          <w:lang w:val="en-US"/>
+        </w:rPr>
+      </w:pPr>
+    </w:p>
+    <w:p>
+      <w:pPr>
+        <w:rPr>
+          <w:lang w:val="en-US"/>
+        </w:rPr>
+      </w:pPr>
+    </w:p>
+    <w:p>
+      <w:pPr>
+        <w:rPr>
+          <w:lang w:val="en-US"/>
+        </w:rPr>
+      </w:pPr>
+    </w:p>
+    <w:p>
+      <w:pPr>
+        <w:rPr>
+          <w:lang w:val="en-US"/>
+        </w:rPr>
+      </w:pPr>
+    </w:p>
+    <w:p>
+      <w:pPr>
+        <w:rPr>
+          <w:lang w:val="en-US"/>
+        </w:rPr>
+      </w:pPr>
+    </w:p>
+    <w:p>
+      <w:pPr>
+        <w:rPr>
+          <w:lang w:val="en-US"/>
+        </w:rPr>
+      </w:pPr>
+    </w:p>
+    <w:p>
+      <w:pPr>
+        <w:rPr>
+          <w:lang w:val="en-US"/>
+        </w:rPr>
+      </w:pPr>
       <w:r>
         <w:rPr>
           <w:noProof/>
@@ -82,7 +153,7 @@
                     <pic:cNvPicPr/>
                   </pic:nvPicPr>
                   <pic:blipFill>
-                    <a:blip r:embed="rId5">
+                    <a:blip r:embed="rId6">
                       <a:extLst>
                         <a:ext uri="{28A0092B-C50C-407E-A947-70E740481C1C}">
                           <a14:useLocalDpi xmlns:a14="http://schemas.microsoft.com/office/drawing/2010/main" val="0"/>
@@ -109,6 +180,501 @@
         </w:drawing>
       </w:r>
     </w:p>
+    <w:p>
+      <w:pPr>
+        <w:rPr>
+          <w:lang w:val="en-US"/>
+        </w:rPr>
+      </w:pPr>
+    </w:p>
+    <w:p>
+      <w:pPr>
+        <w:rPr>
+          <w:lang w:val="en-US"/>
+        </w:rPr>
+      </w:pPr>
+    </w:p>
+    <w:p>
+      <w:pPr>
+        <w:rPr>
+          <w:lang w:val="en-US"/>
+        </w:rPr>
+      </w:pPr>
+    </w:p>
+    <w:p>
+      <w:pPr>
+        <w:rPr>
+          <w:lang w:val="en-US"/>
+        </w:rPr>
+      </w:pPr>
+    </w:p>
+    <w:p>
+      <w:pPr>
+        <w:rPr>
+          <w:lang w:val="en-US"/>
+        </w:rPr>
+      </w:pPr>
+    </w:p>
+    <w:p>
+      <w:pPr>
+        <w:rPr>
+          <w:lang w:val="en-US"/>
+        </w:rPr>
+      </w:pPr>
+    </w:p>
+    <w:p>
+      <w:pPr>
+        <w:rPr>
+          <w:lang w:val="en-US"/>
+        </w:rPr>
+      </w:pPr>
+    </w:p>
+    <w:p>
+      <w:pPr>
+        <w:rPr>
+          <w:lang w:val="en-US"/>
+        </w:rPr>
+      </w:pPr>
+    </w:p>
+    <w:p>
+      <w:pPr>
+        <w:rPr>
+          <w:lang w:val="en-US"/>
+        </w:rPr>
+      </w:pPr>
+    </w:p>
+    <w:p>
+      <w:pPr>
+        <w:rPr>
+          <w:lang w:val="en-US"/>
+        </w:rPr>
+      </w:pPr>
+    </w:p>
+    <w:p>
+      <w:pPr>
+        <w:rPr>
+          <w:lang w:val="en-US"/>
+        </w:rPr>
+      </w:pPr>
+    </w:p>
+    <w:p>
+      <w:pPr>
+        <w:rPr>
+          <w:lang w:val="en-US"/>
+        </w:rPr>
+      </w:pPr>
+    </w:p>
+    <w:p>
+      <w:pPr>
+        <w:rPr>
+          <w:lang w:val="en-US"/>
+        </w:rPr>
+      </w:pPr>
+    </w:p>
+    <w:p>
+      <w:pPr>
+        <w:rPr>
+          <w:lang w:val="en-US"/>
+        </w:rPr>
+      </w:pPr>
+    </w:p>
+    <w:p>
+      <w:pPr>
+        <w:rPr>
+          <w:lang w:val="en-US"/>
+        </w:rPr>
+      </w:pPr>
+    </w:p>
+    <w:p>
+      <w:pPr>
+        <w:rPr>
+          <w:lang w:val="en-US"/>
+        </w:rPr>
+      </w:pPr>
+    </w:p>
+    <w:p>
+      <w:pPr>
+        <w:rPr>
+          <w:lang w:val="en-US"/>
+        </w:rPr>
+      </w:pPr>
+    </w:p>
+    <w:p>
+      <w:pPr>
+        <w:rPr>
+          <w:lang w:val="en-US"/>
+        </w:rPr>
+      </w:pPr>
+    </w:p>
+    <w:p>
+      <w:pPr>
+        <w:rPr>
+          <w:lang w:val="en-US"/>
+        </w:rPr>
+      </w:pPr>
+    </w:p>
+    <w:p>
+      <w:pPr>
+        <w:rPr>
+          <w:lang w:val="en-US"/>
+        </w:rPr>
+      </w:pPr>
+    </w:p>
+    <w:p>
+      <w:pPr>
+        <w:rPr>
+          <w:rStyle w:val="a7"/>
+          <w:lang w:val="en-US"/>
+        </w:rPr>
+      </w:pPr>
+      <w:r>
+        <w:rPr>
+          <w:rStyle w:val="a7"/>
+        </w:rPr>
+        <w:t>Σύνθεση</w:t>
+      </w:r>
+      <w:r>
+        <w:rPr>
+          <w:rStyle w:val="a7"/>
+          <w:lang w:val="en-US"/>
+        </w:rPr>
+        <w:t xml:space="preserve"> </w:t>
+      </w:r>
+      <w:r>
+        <w:rPr>
+          <w:rStyle w:val="a7"/>
+        </w:rPr>
+        <w:t>ομάδας</w:t>
+      </w:r>
+    </w:p>
+    <w:p>
+      <w:pPr>
+        <w:rPr>
+          <w:rStyle w:val="a7"/>
+        </w:rPr>
+      </w:pPr>
+      <w:r>
+        <w:rPr>
+          <w:rStyle w:val="a7"/>
+        </w:rPr>
+        <w:t>Παρακάτω αναφέρονται τα στοιχεία των μελών της ομάδας μας:</w:t>
+      </w:r>
+    </w:p>
+    <w:p>
+      <w:pPr>
+        <w:pStyle w:val="a6"/>
+        <w:numPr>
+          <w:ilvl w:val="0"/>
+          <w:numId w:val="1"/>
+        </w:numPr>
+        <w:rPr>
+          <w:rStyle w:val="a7"/>
+        </w:rPr>
+      </w:pPr>
+      <w:r>
+        <w:rPr>
+          <w:rStyle w:val="a7"/>
+        </w:rPr>
+        <w:t>ΓΙΑΝΝΑΚΗΣ ΕΜΜΑΝΟΥΗΛ ΔΗΜΗΤΡΙΟΣ, 1067491, Δ’ ΕΤΟΣ</w:t>
+      </w:r>
+    </w:p>
+    <w:p>
+      <w:pPr>
+        <w:pStyle w:val="a6"/>
+        <w:numPr>
+          <w:ilvl w:val="0"/>
+          <w:numId w:val="1"/>
+        </w:numPr>
+        <w:rPr>
+          <w:rStyle w:val="a7"/>
+        </w:rPr>
+      </w:pPr>
+      <w:r>
+        <w:rPr>
+          <w:rStyle w:val="a7"/>
+        </w:rPr>
+        <w:t>ΚΑΒΟΥΛΑΣ ΑΛΕΞΑΝΔΡΟΣ, 1067498, Δ’ ΕΤΟΣ</w:t>
+      </w:r>
+    </w:p>
+    <w:p>
+      <w:pPr>
+        <w:pStyle w:val="a6"/>
+        <w:numPr>
+          <w:ilvl w:val="0"/>
+          <w:numId w:val="1"/>
+        </w:numPr>
+        <w:rPr>
+          <w:rStyle w:val="a7"/>
+        </w:rPr>
+      </w:pPr>
+      <w:r>
+        <w:rPr>
+          <w:rStyle w:val="a7"/>
+        </w:rPr>
+        <w:t>ΜΗΛΙΩΝΗΣ ΒΑΣΙΛΕΙΟΣ, 1067415, Δ’ ΕΤΟΣ</w:t>
+      </w:r>
+    </w:p>
+    <w:p>
+      <w:pPr>
+        <w:pStyle w:val="a6"/>
+        <w:numPr>
+          <w:ilvl w:val="0"/>
+          <w:numId w:val="1"/>
+        </w:numPr>
+        <w:rPr>
+          <w:rStyle w:val="a7"/>
+        </w:rPr>
+      </w:pPr>
+      <w:r>
+        <w:rPr>
+          <w:rStyle w:val="a7"/>
+        </w:rPr>
+        <w:t>ΜΠΟΛΙΑΣ ΑΡΙΣΤΕΙΔΗΣ, 1069910, Δ’ ΕΤΟΣ</w:t>
+      </w:r>
+    </w:p>
+    <w:p>
+      <w:pPr>
+        <w:pStyle w:val="a6"/>
+        <w:numPr>
+          <w:ilvl w:val="0"/>
+          <w:numId w:val="1"/>
+        </w:numPr>
+        <w:rPr>
+          <w:rStyle w:val="a7"/>
+        </w:rPr>
+      </w:pPr>
+      <w:r>
+        <w:rPr>
+          <w:rStyle w:val="a7"/>
+        </w:rPr>
+        <w:t>ΠΑΠΑΘΑΝΑΣΙΟΥ ΑΛΕΞΙΟΣ, 1067501, Δ’ ΕΤΟΣ</w:t>
+      </w:r>
+    </w:p>
+    <w:p>
+      <w:pPr>
+        <w:rPr>
+          <w:rFonts w:cstheme="minorHAnsi"/>
+          <w:b/>
+          <w:bCs/>
+          <w:sz w:val="24"/>
+          <w:szCs w:val="24"/>
+        </w:rPr>
+      </w:pPr>
+    </w:p>
+    <w:p>
+      <w:pPr>
+        <w:rPr>
+          <w:i/>
+          <w:iCs/>
+          <w:color w:val="404040" w:themeColor="text1" w:themeTint="BF"/>
+        </w:rPr>
+      </w:pPr>
+      <w:r>
+        <w:rPr>
+          <w:i/>
+          <w:iCs/>
+          <w:color w:val="404040" w:themeColor="text1" w:themeTint="BF"/>
+        </w:rPr>
+        <w:t xml:space="preserve">Το </w:t>
+      </w:r>
+      <w:r>
+        <w:rPr>
+          <w:i/>
+          <w:iCs/>
+          <w:color w:val="404040" w:themeColor="text1" w:themeTint="BF"/>
+          <w:lang w:val="en-US"/>
+        </w:rPr>
+        <w:t>project</w:t>
+      </w:r>
+      <w:r>
+        <w:rPr>
+          <w:i/>
+          <w:iCs/>
+          <w:color w:val="404040" w:themeColor="text1" w:themeTint="BF"/>
+        </w:rPr>
+        <w:t xml:space="preserve"> </w:t>
+      </w:r>
+      <w:r>
+        <w:rPr>
+          <w:i/>
+          <w:iCs/>
+          <w:color w:val="404040" w:themeColor="text1" w:themeTint="BF"/>
+        </w:rPr>
+        <w:t xml:space="preserve">μας αναπτύσσεται στο </w:t>
+      </w:r>
+      <w:r>
+        <w:rPr>
+          <w:i/>
+          <w:iCs/>
+          <w:color w:val="404040" w:themeColor="text1" w:themeTint="BF"/>
+          <w:lang w:val="en-US"/>
+        </w:rPr>
+        <w:t>Github</w:t>
+      </w:r>
+      <w:r>
+        <w:rPr>
+          <w:i/>
+          <w:iCs/>
+          <w:color w:val="404040" w:themeColor="text1" w:themeTint="BF"/>
+        </w:rPr>
+        <w:t xml:space="preserve"> , στον παρακάτω σύνδεσμο:</w:t>
+      </w:r>
+    </w:p>
+    <w:p>
+      <w:pPr>
+        <w:rPr>
+          <w:i/>
+          <w:iCs/>
+          <w:color w:val="404040" w:themeColor="text1" w:themeTint="BF"/>
+        </w:rPr>
+      </w:pPr>
+      <w:hyperlink r:id="rId7" w:history="1">
+        <w:r>
+          <w:rPr>
+            <w:rStyle w:val="-"/>
+            <w:i/>
+            <w:iCs/>
+          </w:rPr>
+          <w:t>https://github.com/vasMil/GymBuddy</w:t>
+        </w:r>
+      </w:hyperlink>
+    </w:p>
+    <w:p>
+      <w:pPr>
+        <w:ind w:firstLine="720"/>
+        <w:rPr>
+          <w:i/>
+          <w:iCs/>
+          <w:color w:val="404040" w:themeColor="text1" w:themeTint="BF"/>
+        </w:rPr>
+      </w:pPr>
+      <w:r>
+        <w:rPr>
+          <w:i/>
+          <w:iCs/>
+          <w:color w:val="404040" w:themeColor="text1" w:themeTint="BF"/>
+        </w:rPr>
+        <w:t xml:space="preserve">Επιλέξαμε να το χρησιμοποιήσουμε και για τα αρχεία </w:t>
+      </w:r>
+      <w:r>
+        <w:rPr>
+          <w:i/>
+          <w:iCs/>
+          <w:color w:val="404040" w:themeColor="text1" w:themeTint="BF"/>
+          <w:lang w:val="en-US"/>
+        </w:rPr>
+        <w:t>word</w:t>
+      </w:r>
+      <w:r>
+        <w:rPr>
+          <w:i/>
+          <w:iCs/>
+          <w:color w:val="404040" w:themeColor="text1" w:themeTint="BF"/>
+        </w:rPr>
+        <w:t xml:space="preserve">. Επειδή όμως το </w:t>
+      </w:r>
+      <w:r>
+        <w:rPr>
+          <w:i/>
+          <w:iCs/>
+          <w:color w:val="404040" w:themeColor="text1" w:themeTint="BF"/>
+          <w:lang w:val="en-US"/>
+        </w:rPr>
+        <w:t>git</w:t>
+      </w:r>
+      <w:r>
+        <w:rPr>
+          <w:i/>
+          <w:iCs/>
+          <w:color w:val="404040" w:themeColor="text1" w:themeTint="BF"/>
+        </w:rPr>
+        <w:t xml:space="preserve"> </w:t>
+      </w:r>
+      <w:r>
+        <w:rPr>
+          <w:i/>
+          <w:iCs/>
+          <w:color w:val="404040" w:themeColor="text1" w:themeTint="BF"/>
+        </w:rPr>
+        <w:t xml:space="preserve">σαν εργαλείο προσφέρει δυνατότητες </w:t>
+      </w:r>
+      <w:r>
+        <w:rPr>
+          <w:i/>
+          <w:iCs/>
+          <w:color w:val="404040" w:themeColor="text1" w:themeTint="BF"/>
+          <w:lang w:val="en-US"/>
+        </w:rPr>
+        <w:t>merge</w:t>
+      </w:r>
+      <w:r>
+        <w:rPr>
+          <w:i/>
+          <w:iCs/>
+          <w:color w:val="404040" w:themeColor="text1" w:themeTint="BF"/>
+        </w:rPr>
+        <w:t xml:space="preserve"> </w:t>
+      </w:r>
+      <w:r>
+        <w:rPr>
+          <w:i/>
+          <w:iCs/>
+          <w:color w:val="404040" w:themeColor="text1" w:themeTint="BF"/>
+        </w:rPr>
+        <w:t xml:space="preserve">των αρχείων μόνο για αρχεία κώδικα, είμαστε ιδιαίτερα προσεκτικοί, ώστε δύο μέλη της ομάδας να μην επεμβαίνουν στο ίδιο αρχείο τις ίδιες χρονικές περιόδους. Το πρόβλημα αυτό θα μπορούσε να λυθεί με τη χρήση εργαλείων, όπως τα </w:t>
+      </w:r>
+      <w:r>
+        <w:rPr>
+          <w:i/>
+          <w:iCs/>
+          <w:color w:val="404040" w:themeColor="text1" w:themeTint="BF"/>
+          <w:lang w:val="en-US"/>
+        </w:rPr>
+        <w:t>google</w:t>
+      </w:r>
+      <w:r>
+        <w:rPr>
+          <w:i/>
+          <w:iCs/>
+          <w:color w:val="404040" w:themeColor="text1" w:themeTint="BF"/>
+        </w:rPr>
+        <w:t xml:space="preserve"> </w:t>
+      </w:r>
+      <w:r>
+        <w:rPr>
+          <w:i/>
+          <w:iCs/>
+          <w:color w:val="404040" w:themeColor="text1" w:themeTint="BF"/>
+          <w:lang w:val="en-US"/>
+        </w:rPr>
+        <w:t>docs</w:t>
+      </w:r>
+      <w:r>
+        <w:rPr>
+          <w:i/>
+          <w:iCs/>
+          <w:color w:val="404040" w:themeColor="text1" w:themeTint="BF"/>
+        </w:rPr>
+        <w:t xml:space="preserve">. Επιλέξαμε το </w:t>
+      </w:r>
+      <w:r>
+        <w:rPr>
+          <w:i/>
+          <w:iCs/>
+          <w:color w:val="404040" w:themeColor="text1" w:themeTint="BF"/>
+          <w:lang w:val="en-US"/>
+        </w:rPr>
+        <w:t>git</w:t>
+      </w:r>
+      <w:r>
+        <w:rPr>
+          <w:i/>
+          <w:iCs/>
+          <w:color w:val="404040" w:themeColor="text1" w:themeTint="BF"/>
+        </w:rPr>
+        <w:t>, ώστε να εξοικειωθούμε με το εργαλείο που διδαχτήκαμε.</w:t>
+      </w:r>
+    </w:p>
     <w:p/>
     <w:p/>
     <w:p/>
@@ -127,405 +693,233 @@
     <w:p/>
     <w:p/>
     <w:p/>
-    <w:p/>
-    <w:p/>
-    <w:p>
-      <w:pPr>
-        <w:rPr>
-          <w:rStyle w:val="SubtleEmphasis"/>
-        </w:rPr>
-      </w:pPr>
-      <w:r>
-        <w:rPr>
-          <w:rStyle w:val="SubtleEmphasis"/>
-        </w:rPr>
-        <w:t>Σύνθεση ομάδας</w:t>
-      </w:r>
-    </w:p>
-    <w:p>
-      <w:pPr>
-        <w:rPr>
-          <w:rStyle w:val="SubtleEmphasis"/>
-        </w:rPr>
-      </w:pPr>
-      <w:r>
-        <w:rPr>
-          <w:rStyle w:val="SubtleEmphasis"/>
-        </w:rPr>
-        <w:t>Παρακάτω αναφέρονται τα στοιχεία των μελών της ομάδας μας:</w:t>
-      </w:r>
-    </w:p>
-    <w:p>
-      <w:pPr>
-        <w:pStyle w:val="ListParagraph"/>
-        <w:numPr>
-          <w:ilvl w:val="0"/>
-          <w:numId w:val="1"/>
-        </w:numPr>
-        <w:rPr>
-          <w:rStyle w:val="SubtleEmphasis"/>
-        </w:rPr>
-      </w:pPr>
-      <w:r>
-        <w:rPr>
-          <w:rStyle w:val="SubtleEmphasis"/>
-        </w:rPr>
-        <w:t>ΓΙΑΝΝΑΚΗΣ ΕΜΜΑΝΟΥΗΛ ΔΗΜΗΤΡΙΟΣ, 1067491, Δ’ ΕΤΟΣ</w:t>
-      </w:r>
-    </w:p>
-    <w:p>
-      <w:pPr>
-        <w:pStyle w:val="ListParagraph"/>
-        <w:numPr>
-          <w:ilvl w:val="0"/>
-          <w:numId w:val="1"/>
-        </w:numPr>
-        <w:rPr>
-          <w:rStyle w:val="SubtleEmphasis"/>
-        </w:rPr>
-      </w:pPr>
-      <w:r>
-        <w:rPr>
-          <w:rStyle w:val="SubtleEmphasis"/>
-        </w:rPr>
-        <w:t>ΚΑΒΟΥΛΑΣ ΑΛΕΞΑΝΔΡΟΣ, 1067498, Δ’ ΕΤΟΣ</w:t>
-      </w:r>
-    </w:p>
-    <w:p>
-      <w:pPr>
-        <w:pStyle w:val="ListParagraph"/>
-        <w:numPr>
-          <w:ilvl w:val="0"/>
-          <w:numId w:val="1"/>
-        </w:numPr>
-        <w:rPr>
-          <w:rStyle w:val="SubtleEmphasis"/>
-        </w:rPr>
-      </w:pPr>
-      <w:r>
-        <w:rPr>
-          <w:rStyle w:val="SubtleEmphasis"/>
-        </w:rPr>
-        <w:t>ΜΗΛΙΩΝΗΣ ΒΑΣΙΛΕΙΟΣ, 1067415, Δ’ ΕΤΟΣ</w:t>
-      </w:r>
-    </w:p>
-    <w:p>
-      <w:pPr>
-        <w:pStyle w:val="ListParagraph"/>
-        <w:numPr>
-          <w:ilvl w:val="0"/>
-          <w:numId w:val="1"/>
-        </w:numPr>
-        <w:rPr>
-          <w:rStyle w:val="SubtleEmphasis"/>
-        </w:rPr>
-      </w:pPr>
-      <w:r>
-        <w:rPr>
-          <w:rStyle w:val="SubtleEmphasis"/>
-        </w:rPr>
-        <w:t>ΜΠΟΛΙΑΣ ΑΡΙΣΤΕΙΔΗΣ, 1069910, Δ’ ΕΤΟΣ</w:t>
-      </w:r>
-    </w:p>
-    <w:p>
-      <w:pPr>
-        <w:pStyle w:val="ListParagraph"/>
-        <w:numPr>
-          <w:ilvl w:val="0"/>
-          <w:numId w:val="1"/>
-        </w:numPr>
-        <w:rPr>
-          <w:rStyle w:val="SubtleEmphasis"/>
-        </w:rPr>
-      </w:pPr>
-      <w:r>
-        <w:rPr>
-          <w:rStyle w:val="SubtleEmphasis"/>
-        </w:rPr>
-        <w:t>ΠΑΠΑΘΑΝΑΣΙΟΥ ΑΛΕΞΙΟΣ, 1067501, Δ’ ΕΤΟΣ</w:t>
-      </w:r>
-    </w:p>
-    <w:p>
-      <w:pPr>
-        <w:rPr>
-          <w:rFonts w:cstheme="minorHAnsi"/>
-          <w:b/>
-          <w:bCs/>
-          <w:sz w:val="24"/>
-          <w:szCs w:val="24"/>
-        </w:rPr>
-      </w:pPr>
-    </w:p>
-    <w:p>
-      <w:pPr>
-        <w:rPr>
-          <w:i/>
-          <w:iCs/>
-          <w:color w:val="404040" w:themeColor="text1" w:themeTint="BF"/>
-        </w:rPr>
-      </w:pPr>
-      <w:r>
-        <w:rPr>
-          <w:i/>
-          <w:iCs/>
-          <w:color w:val="404040" w:themeColor="text1" w:themeTint="BF"/>
-        </w:rPr>
-        <w:t xml:space="preserve">Το </w:t>
-      </w:r>
-      <w:r>
-        <w:rPr>
-          <w:i/>
-          <w:iCs/>
-          <w:color w:val="404040" w:themeColor="text1" w:themeTint="BF"/>
+    <w:p>
+      <w:pPr>
+        <w:ind w:firstLine="720"/>
+      </w:pPr>
+      <w:r>
+        <w:lastRenderedPageBreak/>
+        <w:t xml:space="preserve">Στο παρόν αρχείο θα αναλύσουμε τους κινδύνους που ελλοχεύουν για το </w:t>
+      </w:r>
+      <w:r>
+        <w:rPr>
           <w:lang w:val="en-US"/>
         </w:rPr>
         <w:t>project</w:t>
       </w:r>
       <w:r>
-        <w:rPr>
-          <w:i/>
-          <w:iCs/>
-          <w:color w:val="404040" w:themeColor="text1" w:themeTint="BF"/>
-        </w:rPr>
+        <w:t xml:space="preserve">, </w:t>
+      </w:r>
+      <w:r>
+        <w:t xml:space="preserve">λόγω της σύστασης της ομάδας. Σκοπός είναι να τους εντοπίσουμε άμεσα και να προτείνουμε στρατηγικές διαχείρισής τους, ώστε να εξομαλύνουμε τη πορεία του εξαμήνου, μέχρι την τελική παράδοση του </w:t>
+      </w:r>
+      <w:r>
+        <w:rPr>
+          <w:lang w:val="en-US"/>
+        </w:rPr>
+        <w:t>project</w:t>
+      </w:r>
+      <w:r>
+        <w:t>.</w:t>
+      </w:r>
+    </w:p>
+    <w:p>
+      <w:pPr>
+        <w:ind w:firstLine="720"/>
+      </w:pPr>
+    </w:p>
+    <w:p>
+      <w:pPr>
+        <w:pStyle w:val="2"/>
+      </w:pPr>
+      <w:r>
+        <w:t>Παράθεση - Ανάλυση κινδύνων:</w:t>
+      </w:r>
+    </w:p>
+    <w:p>
+      <w:pPr>
+        <w:pStyle w:val="3"/>
+      </w:pPr>
+      <w:r>
+        <w:t>Σχέσεις μελών:</w:t>
+      </w:r>
+    </w:p>
+    <w:p>
+      <w:pPr>
+        <w:ind w:firstLine="720"/>
+      </w:pPr>
+      <w:r>
+        <w:t xml:space="preserve">Καταρχάς, ένα από τα κυριότερα προβλήματα που πιστεύουμε ότι θα αντιμετωπίσουμε </w:t>
+      </w:r>
+      <w:r>
+        <w:t>προκύπτει από</w:t>
+      </w:r>
+      <w:r>
+        <w:t xml:space="preserve"> τη φύση των σχέσεων μεταξύ των μελών. Είμαστε μια παρέα που αποφάσισε να αναλάβει το </w:t>
+      </w:r>
+      <w:r>
+        <w:rPr>
+          <w:lang w:val="en-US"/>
+        </w:rPr>
+        <w:t>project</w:t>
+      </w:r>
+      <w:r>
         <w:t xml:space="preserve"> </w:t>
       </w:r>
       <w:r>
-        <w:rPr>
-          <w:i/>
-          <w:iCs/>
-          <w:color w:val="404040" w:themeColor="text1" w:themeTint="BF"/>
-        </w:rPr>
-        <w:t xml:space="preserve">μας αναπτύσσεται στο </w:t>
-      </w:r>
-      <w:r>
-        <w:rPr>
-          <w:i/>
-          <w:iCs/>
-          <w:color w:val="404040" w:themeColor="text1" w:themeTint="BF"/>
+        <w:t xml:space="preserve">του μαθήματος σαν σύνολο. Έχουμε σίγουρα τεράστια οικειότητα μεταξύ μας, που σημαίνει ότι το αίσθημα ευθύνης για την ποιότητα που πρέπει να έχει κάθε </w:t>
+      </w:r>
+      <w:r>
+        <w:rPr>
+          <w:lang w:val="en-US"/>
+        </w:rPr>
+        <w:t>task</w:t>
+      </w:r>
+      <w:r>
+        <w:t xml:space="preserve">, μειώνεται. Για παράδειγμα μπορεί ο Αλέξανδρος να σκεφτεί ότι από τη στιγμή που θα μου κάνει </w:t>
+      </w:r>
+      <w:r>
+        <w:rPr>
+          <w:lang w:val="en-US"/>
+        </w:rPr>
+        <w:t>review</w:t>
+      </w:r>
+      <w:r>
+        <w:t xml:space="preserve"> </w:t>
+      </w:r>
+      <w:r>
+        <w:t xml:space="preserve">ο Βασίλης, δεν πειράζει να υπάρχουν </w:t>
+      </w:r>
+      <w:r>
+        <w:t xml:space="preserve">αρκετά </w:t>
+      </w:r>
+      <w:r>
+        <w:t>λάθη</w:t>
+      </w:r>
+      <w:r>
+        <w:t xml:space="preserve">, αφού θα το κοιτάξει πολύ πρόχειρα, επειδή ξέρει ότι τα κείμενά μου συνήθως είναι πολύ καλά. Λύση σε κάτι τέτοιο είναι να αυξήσουμε όλοι την αυστηρότητά μας απέναντι στα υπόλοιπα μέλη, να μπαίνουμε για </w:t>
+      </w:r>
+      <w:r>
+        <w:rPr>
+          <w:lang w:val="en-US"/>
+        </w:rPr>
+        <w:t>review</w:t>
+      </w:r>
+      <w:r>
+        <w:t xml:space="preserve"> </w:t>
+      </w:r>
+      <w:r>
+        <w:rPr>
+          <w:lang w:val="en-US"/>
+        </w:rPr>
+        <w:t>meeting</w:t>
+      </w:r>
+      <w:r>
+        <w:t xml:space="preserve"> </w:t>
+      </w:r>
+      <w:r>
+        <w:t xml:space="preserve">όλοι μαζί, ώστε να έχουμε όλοι μια πλήρη εικόνα για τη πορεία του </w:t>
+      </w:r>
+      <w:r>
+        <w:rPr>
+          <w:lang w:val="en-US"/>
+        </w:rPr>
+        <w:t>project</w:t>
+      </w:r>
+      <w:r>
+        <w:t xml:space="preserve"> και να διατηρούμε τα </w:t>
+      </w:r>
+      <w:r>
+        <w:rPr>
+          <w:lang w:val="en-US"/>
+        </w:rPr>
+        <w:t>review</w:t>
+      </w:r>
+      <w:r>
+        <w:t xml:space="preserve"> </w:t>
+      </w:r>
+      <w:r>
+        <w:rPr>
+          <w:lang w:val="en-US"/>
+        </w:rPr>
+        <w:t>notes</w:t>
+      </w:r>
+      <w:r>
+        <w:t xml:space="preserve"> </w:t>
+      </w:r>
+      <w:r>
+        <w:t xml:space="preserve">στο </w:t>
+      </w:r>
+      <w:r>
+        <w:rPr>
+          <w:lang w:val="en-US"/>
+        </w:rPr>
+        <w:t>remote</w:t>
+      </w:r>
+      <w:r>
+        <w:t xml:space="preserve"> </w:t>
+      </w:r>
+      <w:r>
+        <w:rPr>
+          <w:lang w:val="en-US"/>
+        </w:rPr>
+        <w:t>repository</w:t>
+      </w:r>
+      <w:r>
+        <w:t xml:space="preserve"> (</w:t>
+      </w:r>
+      <w:r>
+        <w:rPr>
           <w:lang w:val="en-US"/>
         </w:rPr>
         <w:t>Github</w:t>
       </w:r>
       <w:r>
-        <w:rPr>
-          <w:i/>
-          <w:iCs/>
-          <w:color w:val="404040" w:themeColor="text1" w:themeTint="BF"/>
-        </w:rPr>
-        <w:t xml:space="preserve"> , στον παρακάτω σύνδεσμο:</w:t>
-      </w:r>
-    </w:p>
-    <w:p>
-      <w:pPr>
-        <w:rPr>
-          <w:i/>
-          <w:iCs/>
-          <w:color w:val="404040" w:themeColor="text1" w:themeTint="BF"/>
-        </w:rPr>
-      </w:pPr>
-      <w:hyperlink r:id="rId6" w:history="1">
-        <w:r>
-          <w:rPr>
-            <w:rStyle w:val="Hyperlink"/>
-            <w:i/>
-            <w:iCs/>
-          </w:rPr>
-          <w:t>https://github.com/vasMil/GymBuddy</w:t>
-        </w:r>
-      </w:hyperlink>
-    </w:p>
-    <w:p>
-      <w:pPr>
-        <w:ind w:firstLine="720"/>
-        <w:rPr>
-          <w:i/>
-          <w:iCs/>
-          <w:color w:val="404040" w:themeColor="text1" w:themeTint="BF"/>
-        </w:rPr>
-      </w:pPr>
-      <w:r>
-        <w:rPr>
-          <w:i/>
-          <w:iCs/>
-          <w:color w:val="404040" w:themeColor="text1" w:themeTint="BF"/>
-        </w:rPr>
-        <w:t xml:space="preserve">Επιλέξαμε να το χρησιμοποιήσουμε και για τα αρχεία </w:t>
-      </w:r>
-      <w:r>
-        <w:rPr>
-          <w:i/>
-          <w:iCs/>
-          <w:color w:val="404040" w:themeColor="text1" w:themeTint="BF"/>
-          <w:lang w:val="en-US"/>
-        </w:rPr>
-        <w:t>word</w:t>
-      </w:r>
-      <w:r>
-        <w:rPr>
-          <w:i/>
-          <w:iCs/>
-          <w:color w:val="404040" w:themeColor="text1" w:themeTint="BF"/>
-        </w:rPr>
-        <w:t xml:space="preserve">. Επειδή όμως το </w:t>
-      </w:r>
-      <w:r>
-        <w:rPr>
-          <w:i/>
-          <w:iCs/>
-          <w:color w:val="404040" w:themeColor="text1" w:themeTint="BF"/>
-          <w:lang w:val="en-US"/>
-        </w:rPr>
-        <w:t>git</w:t>
-      </w:r>
-      <w:r>
-        <w:rPr>
-          <w:i/>
-          <w:iCs/>
-          <w:color w:val="404040" w:themeColor="text1" w:themeTint="BF"/>
-        </w:rPr>
+        <w:t>)</w:t>
+      </w:r>
+      <w:r>
+        <w:t xml:space="preserve"> για να φαίνεται τόσο η δουλειά του </w:t>
+      </w:r>
+      <w:r>
+        <w:rPr>
+          <w:lang w:val="en-US"/>
+        </w:rPr>
+        <w:t>reviewer</w:t>
+      </w:r>
+      <w:r>
+        <w:t xml:space="preserve">, όσο και οι διορθώσεις που έκανε ο </w:t>
+      </w:r>
+      <w:r>
+        <w:rPr>
+          <w:lang w:val="en-US"/>
+        </w:rPr>
+        <w:t>reviewee</w:t>
+      </w:r>
+      <w:r>
+        <w:t xml:space="preserve">. </w:t>
+      </w:r>
+      <w:r>
+        <w:t xml:space="preserve">Αφού λοιπόν γίνουν οι διορθώσεις ο </w:t>
+      </w:r>
+      <w:r>
+        <w:rPr>
+          <w:lang w:val="en-US"/>
+        </w:rPr>
+        <w:t>reviewer</w:t>
+      </w:r>
+      <w:r>
         <w:t xml:space="preserve"> </w:t>
       </w:r>
       <w:r>
-        <w:rPr>
-          <w:i/>
-          <w:iCs/>
-          <w:color w:val="404040" w:themeColor="text1" w:themeTint="BF"/>
-        </w:rPr>
-        <w:t xml:space="preserve">σαν εργαλείο προσφέρει δυνατότητες </w:t>
-      </w:r>
-      <w:r>
-        <w:rPr>
-          <w:i/>
-          <w:iCs/>
-          <w:color w:val="404040" w:themeColor="text1" w:themeTint="BF"/>
-          <w:lang w:val="en-US"/>
-        </w:rPr>
-        <w:t>merge</w:t>
-      </w:r>
-      <w:r>
-        <w:rPr>
-          <w:i/>
-          <w:iCs/>
-          <w:color w:val="404040" w:themeColor="text1" w:themeTint="BF"/>
-        </w:rPr>
-        <w:t xml:space="preserve"> </w:t>
-      </w:r>
-      <w:r>
-        <w:rPr>
-          <w:i/>
-          <w:iCs/>
-          <w:color w:val="404040" w:themeColor="text1" w:themeTint="BF"/>
-        </w:rPr>
-        <w:t xml:space="preserve">των αρχείων μόνο για αρχεία κώδικα, είμαστε ιδιαίτερα προσεκτικοί, ώστε δύο μέλη της ομάδας να μην επεμβαίνουν στο ίδιο αρχείο τις ίδιες χρονικές περιόδους. Το πρόβλημα αυτό θα μπορούσε να λυθεί με τη χρήση εργαλείων, όπως τα </w:t>
-      </w:r>
-      <w:r>
-        <w:rPr>
-          <w:i/>
-          <w:iCs/>
-          <w:color w:val="404040" w:themeColor="text1" w:themeTint="BF"/>
-          <w:lang w:val="en-US"/>
-        </w:rPr>
-        <w:t>google</w:t>
-      </w:r>
-      <w:r>
-        <w:rPr>
-          <w:i/>
-          <w:iCs/>
-          <w:color w:val="404040" w:themeColor="text1" w:themeTint="BF"/>
-        </w:rPr>
-        <w:t xml:space="preserve"> </w:t>
-      </w:r>
-      <w:r>
-        <w:rPr>
-          <w:i/>
-          <w:iCs/>
-          <w:color w:val="404040" w:themeColor="text1" w:themeTint="BF"/>
-          <w:lang w:val="en-US"/>
-        </w:rPr>
-        <w:t>docs</w:t>
-      </w:r>
-      <w:r>
-        <w:rPr>
-          <w:i/>
-          <w:iCs/>
-          <w:color w:val="404040" w:themeColor="text1" w:themeTint="BF"/>
-        </w:rPr>
-        <w:t xml:space="preserve">. Επιλέξαμε το </w:t>
-      </w:r>
-      <w:r>
-        <w:rPr>
-          <w:i/>
-          <w:iCs/>
-          <w:color w:val="404040" w:themeColor="text1" w:themeTint="BF"/>
-          <w:lang w:val="en-US"/>
-        </w:rPr>
-        <w:t>git</w:t>
-      </w:r>
-      <w:r>
-        <w:rPr>
-          <w:i/>
-          <w:iCs/>
-          <w:color w:val="404040" w:themeColor="text1" w:themeTint="BF"/>
-        </w:rPr>
-        <w:t>, ώστε να εξοικειωθούμε με το εργαλείο που διδαχτήκαμε.</w:t>
-      </w:r>
-    </w:p>
-    <w:p/>
-    <w:p/>
-    <w:p/>
-    <w:p/>
-    <w:p/>
-    <w:p/>
-    <w:p/>
-    <w:p/>
-    <w:p/>
-    <w:p/>
-    <w:p/>
-    <w:p/>
-    <w:p/>
-    <w:p/>
-    <w:p/>
-    <w:p/>
-    <w:p/>
-    <w:p/>
-    <w:p/>
-    <w:p/>
-    <w:p>
-      <w:r>
-        <w:t>Η</w:t>
-      </w:r>
-      <w:r>
-        <w:t xml:space="preserve"> </w:t>
-      </w:r>
-      <w:r>
-        <w:t>όμαδα</w:t>
-      </w:r>
-      <w:r>
-        <w:t xml:space="preserve"> </w:t>
-      </w:r>
-      <w:r>
-        <w:t>μας αποτελείται από άτομα τα οποία δουλεύουν πρώτη φόρα μαζί σε μια τόσο μεγάλη εργασία. Εφόσον δεν γνωρίζουμε τις δυνατότητες του καθενός είναι δύσκολο να χωριστούν οι δουλειέ</w:t>
-      </w:r>
-      <w:r>
-        <w:t xml:space="preserve">ς </w:t>
-      </w:r>
-      <w:r>
-        <w:t>ανάλογα με τις ικανότητες του κάθε μέλους.</w:t>
-      </w:r>
-      <w:r>
-        <w:t xml:space="preserve"> </w:t>
-      </w:r>
-      <w:r>
-        <w:t xml:space="preserve"> </w:t>
-      </w:r>
-      <w:r>
-        <w:t xml:space="preserve">Έτσι, υπάρχει η περίπτωση κάποιο μέλος να αναλάβει ένα κομμάτι του παραδοτέου που να μην γνωρίζει πως θα καταφέρει να το ολοκληρώσει, με αποτέλεσμα η ομάδα να χάνει χρόνο στην πρόοδο του έργου. </w:t>
-      </w:r>
-    </w:p>
-    <w:p/>
+        <w:t xml:space="preserve">μπορεί να αφαιρέσει τα σχόλιά του, ώστε να </w:t>
+      </w:r>
+      <w:r>
+        <w:t>προχωρήσουμε παρακάτω.</w:t>
+      </w:r>
+    </w:p>
     <w:tbl>
       <w:tblPr>
-        <w:tblStyle w:val="TableGrid"/>
+        <w:tblStyle w:val="a8"/>
         <w:tblW w:w="0" w:type="auto"/>
         <w:tblLook w:val="04A0" w:firstRow="1" w:lastRow="0" w:firstColumn="1" w:lastColumn="0" w:noHBand="0" w:noVBand="1"/>
       </w:tblPr>
@@ -582,7 +976,16 @@
                 <w:sz w:val="24"/>
                 <w:szCs w:val="24"/>
               </w:rPr>
-              <w:t xml:space="preserve">Κακή χρήση ορισμένων μελών  </w:t>
+              <w:t>Προσωπικές σχέσεις μελών</w:t>
+            </w:r>
+            <w:r>
+              <w:rPr>
+                <w:rFonts w:cstheme="minorHAnsi"/>
+                <w:color w:val="000000" w:themeColor="text1"/>
+                <w:sz w:val="24"/>
+                <w:szCs w:val="24"/>
+              </w:rPr>
+              <w:t>.</w:t>
             </w:r>
           </w:p>
         </w:tc>
@@ -699,7 +1102,7 @@
                 <w:sz w:val="24"/>
                 <w:szCs w:val="24"/>
               </w:rPr>
-              <w:t xml:space="preserve">Μεσαία </w:t>
+              <w:t>Μεσαία</w:t>
             </w:r>
           </w:p>
         </w:tc>
@@ -803,108 +1206,241 @@
                 <w:szCs w:val="24"/>
               </w:rPr>
             </w:pPr>
+            <w:r>
+              <w:rPr>
+                <w:rFonts w:cstheme="minorHAnsi"/>
+                <w:color w:val="000000" w:themeColor="text1"/>
+                <w:sz w:val="24"/>
+                <w:szCs w:val="24"/>
+                <w:lang w:val="en-US"/>
+              </w:rPr>
+              <w:t>Review</w:t>
+            </w:r>
+            <w:r>
+              <w:rPr>
+                <w:rFonts w:cstheme="minorHAnsi"/>
+                <w:color w:val="000000" w:themeColor="text1"/>
+                <w:sz w:val="24"/>
+                <w:szCs w:val="24"/>
+              </w:rPr>
+              <w:t xml:space="preserve"> </w:t>
+            </w:r>
+            <w:r>
+              <w:rPr>
+                <w:rFonts w:cstheme="minorHAnsi"/>
+                <w:color w:val="000000" w:themeColor="text1"/>
+                <w:sz w:val="24"/>
+                <w:szCs w:val="24"/>
+                <w:lang w:val="en-US"/>
+              </w:rPr>
+              <w:t>meetings</w:t>
+            </w:r>
+            <w:r>
+              <w:rPr>
+                <w:rFonts w:cstheme="minorHAnsi"/>
+                <w:color w:val="000000" w:themeColor="text1"/>
+                <w:sz w:val="24"/>
+                <w:szCs w:val="24"/>
+              </w:rPr>
+              <w:t xml:space="preserve">, </w:t>
+            </w:r>
+            <w:r>
+              <w:rPr>
+                <w:rFonts w:cstheme="minorHAnsi"/>
+                <w:color w:val="000000" w:themeColor="text1"/>
+                <w:sz w:val="24"/>
+                <w:szCs w:val="24"/>
+              </w:rPr>
+              <w:t>χρήση</w:t>
+            </w:r>
+            <w:r>
+              <w:rPr>
+                <w:rFonts w:cstheme="minorHAnsi"/>
+                <w:color w:val="000000" w:themeColor="text1"/>
+                <w:sz w:val="24"/>
+                <w:szCs w:val="24"/>
+              </w:rPr>
+              <w:t xml:space="preserve"> </w:t>
+            </w:r>
+            <w:r>
+              <w:rPr>
+                <w:rFonts w:cstheme="minorHAnsi"/>
+                <w:color w:val="000000" w:themeColor="text1"/>
+                <w:sz w:val="24"/>
+                <w:szCs w:val="24"/>
+                <w:lang w:val="en-US"/>
+              </w:rPr>
+              <w:t>github</w:t>
+            </w:r>
+            <w:r>
+              <w:rPr>
+                <w:rFonts w:cstheme="minorHAnsi"/>
+                <w:color w:val="000000" w:themeColor="text1"/>
+                <w:sz w:val="24"/>
+                <w:szCs w:val="24"/>
+              </w:rPr>
+              <w:t xml:space="preserve"> </w:t>
+            </w:r>
+            <w:r>
+              <w:rPr>
+                <w:rFonts w:cstheme="minorHAnsi"/>
+                <w:color w:val="000000" w:themeColor="text1"/>
+                <w:sz w:val="24"/>
+                <w:szCs w:val="24"/>
+              </w:rPr>
+              <w:t>για</w:t>
+            </w:r>
+            <w:r>
+              <w:rPr>
+                <w:rFonts w:cstheme="minorHAnsi"/>
+                <w:color w:val="000000" w:themeColor="text1"/>
+                <w:sz w:val="24"/>
+                <w:szCs w:val="24"/>
+              </w:rPr>
+              <w:t xml:space="preserve"> </w:t>
+            </w:r>
+            <w:r>
+              <w:rPr>
+                <w:rFonts w:cstheme="minorHAnsi"/>
+                <w:color w:val="000000" w:themeColor="text1"/>
+                <w:sz w:val="24"/>
+                <w:szCs w:val="24"/>
+              </w:rPr>
+              <w:t>την</w:t>
+            </w:r>
+            <w:r>
+              <w:rPr>
+                <w:rFonts w:cstheme="minorHAnsi"/>
+                <w:color w:val="000000" w:themeColor="text1"/>
+                <w:sz w:val="24"/>
+                <w:szCs w:val="24"/>
+              </w:rPr>
+              <w:t xml:space="preserve"> </w:t>
+            </w:r>
+            <w:r>
+              <w:rPr>
+                <w:rFonts w:cstheme="minorHAnsi"/>
+                <w:color w:val="000000" w:themeColor="text1"/>
+                <w:sz w:val="24"/>
+                <w:szCs w:val="24"/>
+              </w:rPr>
+              <w:t xml:space="preserve">καλύτερη οργάνωση και διαφάνεια των </w:t>
+            </w:r>
+            <w:r>
+              <w:rPr>
+                <w:rFonts w:cstheme="minorHAnsi"/>
+                <w:color w:val="000000" w:themeColor="text1"/>
+                <w:sz w:val="24"/>
+                <w:szCs w:val="24"/>
+                <w:lang w:val="en-US"/>
+              </w:rPr>
+              <w:t>review</w:t>
+            </w:r>
+            <w:r>
+              <w:rPr>
+                <w:rFonts w:cstheme="minorHAnsi"/>
+                <w:color w:val="000000" w:themeColor="text1"/>
+                <w:sz w:val="24"/>
+                <w:szCs w:val="24"/>
+              </w:rPr>
+              <w:t>.</w:t>
+            </w:r>
           </w:p>
         </w:tc>
       </w:tr>
     </w:tbl>
-    <w:p/>
-    <w:p/>
-    <w:p/>
-    <w:p/>
-    <w:p>
-      <w:r>
-        <w:t>Καθώς όλα τα μέλη της ομάδας μας βρίσκονται στο 4</w:t>
-      </w:r>
-      <w:r>
-        <w:rPr>
-          <w:vertAlign w:val="superscript"/>
-        </w:rPr>
-        <w:t>ο</w:t>
-      </w:r>
-      <w:r>
-        <w:t xml:space="preserve"> έτος των σπουδών έχ</w:t>
-      </w:r>
-      <w:r>
-        <w:t>ουν</w:t>
-      </w:r>
-      <w:r>
-        <w:t xml:space="preserve"> διαμορφώσει διαφορετικά το πρόγραμμά του</w:t>
-      </w:r>
-      <w:r>
-        <w:t>ς</w:t>
-      </w:r>
-      <w:r>
-        <w:t xml:space="preserve"> ανάλογα με τα μαθήματα επιλογής που έχ</w:t>
-      </w:r>
-      <w:r>
-        <w:t>ουν</w:t>
-      </w:r>
-      <w:r>
-        <w:t xml:space="preserve"> επιλέξει να παρακολουθ</w:t>
-      </w:r>
-      <w:r>
-        <w:t>ούν</w:t>
-      </w:r>
-      <w:r>
-        <w:t xml:space="preserve"> και τις δουλείες που έχ</w:t>
-      </w:r>
-      <w:r>
-        <w:t>ουν</w:t>
-      </w:r>
-      <w:r>
-        <w:t xml:space="preserve"> εκτός πανεπιστημιακού χώρου. Αυτό έχει ως αποτέλεσμα</w:t>
+    <w:p>
+      <w:pPr>
+        <w:ind w:firstLine="720"/>
+      </w:pPr>
+    </w:p>
+    <w:p>
+      <w:pPr>
+        <w:rPr>
+          <w:rFonts w:asciiTheme="majorHAnsi" w:eastAsiaTheme="majorEastAsia" w:hAnsiTheme="majorHAnsi" w:cstheme="majorBidi"/>
+          <w:color w:val="1F3763" w:themeColor="accent1" w:themeShade="7F"/>
+          <w:sz w:val="24"/>
+          <w:szCs w:val="24"/>
+        </w:rPr>
+      </w:pPr>
+      <w:r>
+        <w:br w:type="page"/>
+      </w:r>
+    </w:p>
+    <w:p>
+      <w:pPr>
+        <w:pStyle w:val="3"/>
+      </w:pPr>
+      <w:r>
+        <w:lastRenderedPageBreak/>
+        <w:t>Δυσκολία αναγνώρισης δεξιοτήτων:</w:t>
+      </w:r>
+    </w:p>
+    <w:p>
+      <w:pPr>
+        <w:ind w:firstLine="720"/>
+      </w:pPr>
+      <w:r>
+        <w:t xml:space="preserve">Παρότι όπως προαναφέραμε είμαστε φίλοι, δουλεύουμε πρώτη φορά μαζί σαν </w:t>
+      </w:r>
+      <w:r>
+        <w:t>σύνολο,</w:t>
+      </w:r>
+      <w:r>
+        <w:t xml:space="preserve"> σε μια τόσο μεγάλη εργασία</w:t>
+      </w:r>
+      <w:r>
+        <w:t xml:space="preserve">. Αυτό σημαίνει ότι κανένας από εμάς δεν μπορεί να αναλάβει τον ρόλο του οργανωτή, που γνωρίζει τόσο τις απαιτήσεις του </w:t>
+      </w:r>
+      <w:r>
+        <w:rPr>
+          <w:lang w:val="en-US"/>
+        </w:rPr>
+        <w:t>project</w:t>
+      </w:r>
+      <w:r>
+        <w:t xml:space="preserve">, όσο και τις ικανότητες των υπόλοιπων μελών. Κάτι τέτοιο ίσως οδηγήσει στον κακό διαμοιρασμό των επιμέρους εργασιών, οπότε </w:t>
+      </w:r>
+      <w:r>
+        <w:t xml:space="preserve">κάποιο μέλος </w:t>
+      </w:r>
+      <w:r>
+        <w:t xml:space="preserve">μπορεί </w:t>
+      </w:r>
+      <w:r>
+        <w:t xml:space="preserve">να αναλάβει ένα κομμάτι του παραδοτέου που να μην γνωρίζει πως θα καταφέρει να το ολοκληρώσει, με αποτέλεσμα η ομάδα να χάνει χρόνο στην πρόοδο του έργου. </w:t>
+      </w:r>
+      <w:r>
+        <w:t xml:space="preserve">Λύση σε αυτό το πρόβλημα θα προσπαθήσουμε να δώσουμε με τη δημιουργία μιας ομαδικής συνομιλίας, στην οποία θα λύνονται απορίες για το </w:t>
+      </w:r>
+      <w:r>
+        <w:rPr>
+          <w:lang w:val="en-US"/>
+        </w:rPr>
+        <w:t>project</w:t>
       </w:r>
       <w:r>
         <w:t xml:space="preserve">, </w:t>
       </w:r>
       <w:r>
-        <w:t xml:space="preserve">να δυσκολευόμαστε να βρούμε κοινές ώρες για τις συναντήσεις μας. </w:t>
-      </w:r>
-      <w:r>
-        <w:t>Πολλές φορές οι συναντήσεις μας καθυστερούν να γίνουν και να ανατεθούν οι δουλειές για τ</w:t>
-      </w:r>
-      <w:r>
-        <w:t>ο</w:t>
-      </w:r>
-      <w:r>
-        <w:t xml:space="preserve"> κάθε παρ</w:t>
-      </w:r>
-      <w:r>
-        <w:t>αδοτέο</w:t>
-      </w:r>
-      <w:r>
-        <w:t xml:space="preserve">. Έτσι, δημιουργείται ένας κίνδυνος </w:t>
-      </w:r>
-      <w:r>
-        <w:t>η ομάδα μας</w:t>
-      </w:r>
-      <w:r>
-        <w:t xml:space="preserve">  </w:t>
-      </w:r>
-      <w:r>
-        <w:t xml:space="preserve">να μην προλάβει να παραδώσει </w:t>
-      </w:r>
-      <w:r>
-        <w:t>εντός χρονικού περιθωρίου</w:t>
-      </w:r>
-      <w:r>
-        <w:t xml:space="preserve">. </w:t>
-      </w:r>
-      <w:r>
-        <w:t xml:space="preserve"> </w:t>
-      </w:r>
-      <w:r>
-        <w:t xml:space="preserve">Πιθανή λύση σε αυτό τον κίνδυνο είναι να μειώσουμε την ποιότητα του παραδοτέου ώστε να καταφέρουμε να είμαστε εντός της προθεσμίας. Βέβαια αυτο δημιουργεί άλλους κινδύνους, όπως να </w:t>
-      </w:r>
-      <w:r>
-        <w:t>δημιουργηθούν λάθη στο κάθε παραδοτέο μας και μετά να μην διαθέτουμε τον απαραίτητο χρόνο ώστε να διορθωθούν.</w:t>
-      </w:r>
-    </w:p>
-    <w:p/>
-    <w:p/>
+        <w:t xml:space="preserve">ώστε όλοι να έχουμε γνώση των προβλημάτων που αντιμετωπίζονται και όποιος μπορεί να βοηθήσει το μέλος που αντιμετωπίζει πρόβλημα </w:t>
+      </w:r>
+      <w:r>
+        <w:t>περισσότερο</w:t>
+      </w:r>
+      <w:r>
+        <w:t xml:space="preserve"> έμπρακτα, </w:t>
+      </w:r>
+      <w:r>
+        <w:t xml:space="preserve">για παράδειγμα </w:t>
+      </w:r>
+      <w:r>
+        <w:t>μέσω κλήσης.</w:t>
+      </w:r>
+    </w:p>
     <w:tbl>
       <w:tblPr>
-        <w:tblStyle w:val="TableGrid"/>
+        <w:tblStyle w:val="a8"/>
         <w:tblW w:w="0" w:type="auto"/>
         <w:tblLook w:val="04A0" w:firstRow="1" w:lastRow="0" w:firstColumn="1" w:lastColumn="0" w:noHBand="0" w:noVBand="1"/>
       </w:tblPr>
@@ -961,7 +1497,16 @@
                 <w:sz w:val="24"/>
                 <w:szCs w:val="24"/>
               </w:rPr>
-              <w:t>Διαφορετικά προγράμματα</w:t>
+              <w:t>Κακή χρήση ορισμένων μελών</w:t>
+            </w:r>
+            <w:r>
+              <w:rPr>
+                <w:rFonts w:cstheme="minorHAnsi"/>
+                <w:color w:val="000000" w:themeColor="text1"/>
+                <w:sz w:val="24"/>
+                <w:szCs w:val="24"/>
+              </w:rPr>
+              <w:t>.</w:t>
             </w:r>
           </w:p>
         </w:tc>
@@ -1017,6 +1562,15 @@
               </w:rPr>
               <w:t>Κίνδυνος ποιότητας</w:t>
             </w:r>
+            <w:r>
+              <w:rPr>
+                <w:rFonts w:cstheme="minorHAnsi"/>
+                <w:color w:val="000000" w:themeColor="text1"/>
+                <w:sz w:val="24"/>
+                <w:szCs w:val="24"/>
+              </w:rPr>
+              <w:t>, σχεδιασμού</w:t>
+            </w:r>
           </w:p>
         </w:tc>
       </w:tr>
@@ -1069,7 +1623,7 @@
                 <w:sz w:val="24"/>
                 <w:szCs w:val="24"/>
               </w:rPr>
-              <w:t xml:space="preserve">Μεσαία </w:t>
+              <w:t>Μεσαία</w:t>
             </w:r>
           </w:p>
         </w:tc>
@@ -1123,16 +1677,7 @@
                 <w:sz w:val="24"/>
                 <w:szCs w:val="24"/>
               </w:rPr>
-              <w:t>Με</w:t>
-            </w:r>
-            <w:r>
-              <w:rPr>
-                <w:rFonts w:cstheme="minorHAnsi"/>
-                <w:color w:val="000000" w:themeColor="text1"/>
-                <w:sz w:val="24"/>
-                <w:szCs w:val="24"/>
-              </w:rPr>
-              <w:t>γάλη</w:t>
+              <w:t>Μεσαία</w:t>
             </w:r>
           </w:p>
         </w:tc>
@@ -1189,22 +1734,19 @@
                 <w:sz w:val="24"/>
                 <w:szCs w:val="24"/>
               </w:rPr>
-              <w:t xml:space="preserve">Μείωση ποιότητας παραδοτέου  </w:t>
+              <w:t>Δημιουργία ομαδικής συνομιλίας, για την επίλυση αποριών.</w:t>
             </w:r>
           </w:p>
         </w:tc>
       </w:tr>
     </w:tbl>
     <w:p/>
-    <w:p/>
-    <w:p/>
-    <w:p>
-      <w:r>
-        <w:lastRenderedPageBreak/>
-        <w:t>Όπως ειπώθηκε και προηγουμένως η ομάδα μας δυσκολεύεται να βρε</w:t>
-      </w:r>
-      <w:r>
-        <w:t xml:space="preserve">ί ώρες για να κάνει τα </w:t>
+    <w:p>
+      <w:pPr>
+        <w:pStyle w:val="3"/>
+      </w:pPr>
+      <w:r>
+        <w:t xml:space="preserve">Αδυναμία εύρεσης κοινών ωρών για </w:t>
       </w:r>
       <w:r>
         <w:rPr>
@@ -1213,40 +1755,144 @@
         <w:t>meeting</w:t>
       </w:r>
       <w:r>
+        <w:t>:</w:t>
+      </w:r>
+    </w:p>
+    <w:p>
+      <w:pPr>
+        <w:ind w:firstLine="720"/>
+      </w:pPr>
+      <w:r>
+        <w:t>Καθώς όλα τα μέλη της ομάδας μας βρίσκονται στο 4</w:t>
+      </w:r>
+      <w:r>
+        <w:rPr>
+          <w:vertAlign w:val="superscript"/>
+        </w:rPr>
+        <w:t>ο</w:t>
+      </w:r>
+      <w:r>
+        <w:t xml:space="preserve"> έτος των σπουδών έχ</w:t>
+      </w:r>
+      <w:r>
+        <w:t>ουν</w:t>
+      </w:r>
+      <w:r>
+        <w:t xml:space="preserve"> διαμορφώσει διαφορετικά το πρόγραμμά </w:t>
+      </w:r>
+      <w:r>
+        <w:t>τους,</w:t>
+      </w:r>
+      <w:r>
+        <w:t xml:space="preserve"> ανάλογα με τα μαθήματα επιλογής που έχ</w:t>
+      </w:r>
+      <w:r>
+        <w:t>ουν</w:t>
+      </w:r>
+      <w:r>
         <w:t xml:space="preserve"> </w:t>
       </w:r>
       <w:r>
-        <w:t>της.</w:t>
+        <w:t>διαλέξει</w:t>
+      </w:r>
+      <w:r>
+        <w:t xml:space="preserve"> να παρακολουθ</w:t>
+      </w:r>
+      <w:r>
+        <w:t>ούν</w:t>
+      </w:r>
+      <w:r>
+        <w:t xml:space="preserve"> και τις </w:t>
+      </w:r>
+      <w:r>
+        <w:t>υποχρεώσεις</w:t>
+      </w:r>
+      <w:r>
+        <w:t xml:space="preserve"> που έχ</w:t>
+      </w:r>
+      <w:r>
+        <w:t>ουν</w:t>
+      </w:r>
+      <w:r>
+        <w:t xml:space="preserve"> εκτός </w:t>
+      </w:r>
+      <w:r>
+        <w:t xml:space="preserve">του </w:t>
+      </w:r>
+      <w:r>
+        <w:t xml:space="preserve">πανεπιστημιακού χώρου. Αυτό </w:t>
+      </w:r>
+      <w:r>
+        <w:t xml:space="preserve">μπορεί να </w:t>
+      </w:r>
+      <w:r>
+        <w:t>έχει ως αποτέλεσμα</w:t>
+      </w:r>
+      <w:r>
+        <w:t xml:space="preserve"> τον κακό συντονισμό της ομάδας, αφού θα πρέπει να βρίσκεται χρόνος, κάθε εβδομάδα, για </w:t>
+      </w:r>
+      <w:r>
+        <w:rPr>
+          <w:lang w:val="en-US"/>
+        </w:rPr>
+        <w:t>meeting</w:t>
       </w:r>
       <w:r>
         <w:t xml:space="preserve"> </w:t>
       </w:r>
       <w:r>
-        <w:t xml:space="preserve"> Όταν αποφασίσαμε την εφαρμογή που θέλαμε να υλοποιήσουμε </w:t>
+        <w:t>στα οποία θα συμμετέχουν όλα τα μέλη</w:t>
+      </w:r>
+      <w:r>
+        <w:t xml:space="preserve">. </w:t>
+      </w:r>
+      <w:r>
+        <w:t xml:space="preserve">Ήδη έχει παρατηρηθεί το φαινόμενο πως </w:t>
+      </w:r>
+      <w:r>
+        <w:t>οι συναντήσεις μας καθυστερούν να γίνουν και να ανατεθούν οι δουλειές για τ</w:t>
+      </w:r>
+      <w:r>
+        <w:t>ο</w:t>
+      </w:r>
+      <w:r>
+        <w:t xml:space="preserve"> κάθε παρ</w:t>
+      </w:r>
+      <w:r>
+        <w:t>αδοτέο</w:t>
+      </w:r>
+      <w:r>
+        <w:t xml:space="preserve">. Έτσι, δημιουργείται ένας κίνδυνος </w:t>
+      </w:r>
+      <w:r>
+        <w:t xml:space="preserve">η ομάδα μας  </w:t>
+      </w:r>
+      <w:r>
+        <w:t xml:space="preserve">να μην προλάβει να παραδώσει </w:t>
+      </w:r>
+      <w:r>
+        <w:t>εντός χρονικού περιθωρίου</w:t>
+      </w:r>
+      <w:r>
+        <w:t>.</w:t>
       </w:r>
       <w:r>
         <w:t xml:space="preserve"> </w:t>
       </w:r>
       <w:r>
-        <w:t>ο χρόνος που είχαμε για να την αναλύσουμε</w:t>
-      </w:r>
-      <w:r>
-        <w:t xml:space="preserve"> ίσως να μην ήταν αρκετός. Παρόλο που ήταν κατανοητό το τι έπρεπε το κάθε μέλος να κάνει άρχισαν να δημιουργούνται ιδέες για τον εμπλουτισμό της εφαρμογής</w:t>
-      </w:r>
-      <w:r>
-        <w:t xml:space="preserve"> που όμως δεν γνώριζαν όλα τα μέλη της ομάδας για αυτές τις προσθήκες.  Έτσι, δημιουργείται το ενδεχόμενο κάποιο μέλος να έχει σκεφτεί κάποι</w:t>
-      </w:r>
-      <w:r>
-        <w:rPr>
-          <w:lang w:val="en-US"/>
-        </w:rPr>
-        <w:t>o</w:t>
+        <w:t xml:space="preserve">Λύσεις σε αυτό το πρόβλημα είναι η πραγματοποίηση των </w:t>
+      </w:r>
+      <w:r>
+        <w:rPr>
+          <w:lang w:val="en-US"/>
+        </w:rPr>
+        <w:t>meeting</w:t>
       </w:r>
       <w:r>
         <w:t xml:space="preserve"> </w:t>
       </w:r>
       <w:r>
-        <w:t xml:space="preserve">νέο χαρακτηριστικό το οποίο να αντικρούει κάποιο άλλο. Για αυτό η ομάδα μας σε κάθε </w:t>
+        <w:t xml:space="preserve">ακόμα και αν σε αυτό δεν συμμετέχουν όλα τα μέλη αλλά η πλειοψηφία τους. Έτσι, αυτοί που συμμετέχουν στο </w:t>
       </w:r>
       <w:r>
         <w:rPr>
@@ -1258,16 +1904,15 @@
         <w:t xml:space="preserve"> </w:t>
       </w:r>
       <w:r>
-        <w:t xml:space="preserve"> θα πρέπει να συζητάει για νέες ιδέες  και</w:t>
-      </w:r>
-      <w:r>
-        <w:t xml:space="preserve"> ώστε όλα τα μέλη να γνωρίζουν τι αλλαγές θα πραγματοποιηθούν στην ιδέα του έργου.</w:t>
-      </w:r>
-    </w:p>
-    <w:p/>
+        <w:t xml:space="preserve">θα αναλαμβάνουν τα έργα που επιθυμούν και στα μέλη που θα απουσιάζουν θα ανακοινώνονται </w:t>
+      </w:r>
+      <w:r>
+        <w:t>τα υπόλοιπα.</w:t>
+      </w:r>
+    </w:p>
     <w:tbl>
       <w:tblPr>
-        <w:tblStyle w:val="TableGrid"/>
+        <w:tblStyle w:val="a8"/>
         <w:tblW w:w="0" w:type="auto"/>
         <w:tblLook w:val="04A0" w:firstRow="1" w:lastRow="0" w:firstColumn="1" w:lastColumn="0" w:noHBand="0" w:noVBand="1"/>
       </w:tblPr>
@@ -1324,7 +1969,7 @@
                 <w:sz w:val="24"/>
                 <w:szCs w:val="24"/>
               </w:rPr>
-              <w:t>Ιδέες μελών που αντικρούονται</w:t>
+              <w:t>Διαφορετικά προγράμματα</w:t>
             </w:r>
           </w:p>
         </w:tc>
@@ -1380,15 +2025,6 @@
               </w:rPr>
               <w:t>Κίνδυνος ποιότητας</w:t>
             </w:r>
-            <w:r>
-              <w:rPr>
-                <w:rFonts w:cstheme="minorHAnsi"/>
-                <w:color w:val="000000" w:themeColor="text1"/>
-                <w:sz w:val="24"/>
-                <w:szCs w:val="24"/>
-              </w:rPr>
-              <w:t>, σχεδιασμού</w:t>
-            </w:r>
           </w:p>
         </w:tc>
       </w:tr>
@@ -1441,7 +2077,16 @@
                 <w:sz w:val="24"/>
                 <w:szCs w:val="24"/>
               </w:rPr>
-              <w:t>Μεσαία</w:t>
+              <w:t>Μεγάλη</w:t>
+            </w:r>
+            <w:r>
+              <w:rPr>
+                <w:rFonts w:cstheme="minorHAnsi"/>
+                <w:color w:val="000000" w:themeColor="text1"/>
+                <w:sz w:val="24"/>
+                <w:szCs w:val="24"/>
+              </w:rPr>
+              <w:t xml:space="preserve"> </w:t>
             </w:r>
           </w:p>
         </w:tc>
@@ -1495,7 +2140,16 @@
                 <w:sz w:val="24"/>
                 <w:szCs w:val="24"/>
               </w:rPr>
-              <w:t>Μεσαία</w:t>
+              <w:t>Με</w:t>
+            </w:r>
+            <w:r>
+              <w:rPr>
+                <w:rFonts w:cstheme="minorHAnsi"/>
+                <w:color w:val="000000" w:themeColor="text1"/>
+                <w:sz w:val="24"/>
+                <w:szCs w:val="24"/>
+              </w:rPr>
+              <w:t>γάλη</w:t>
             </w:r>
           </w:p>
         </w:tc>
@@ -1552,17 +2206,16 @@
                 <w:sz w:val="24"/>
                 <w:szCs w:val="24"/>
               </w:rPr>
-              <w:t xml:space="preserve">Συζήτηση νέων ιδεών σε κάθε </w:t>
-            </w:r>
-            <w:r>
-              <w:rPr>
-                <w:rFonts w:cstheme="minorHAnsi"/>
-                <w:color w:val="000000" w:themeColor="text1"/>
-                <w:sz w:val="24"/>
-                <w:szCs w:val="24"/>
-                <w:lang w:val="en-US"/>
-              </w:rPr>
-              <w:t>meeting</w:t>
+              <w:t xml:space="preserve">Πάρση </w:t>
+            </w:r>
+            <w:r>
+              <w:rPr>
+                <w:rFonts w:cstheme="minorHAnsi"/>
+                <w:color w:val="000000" w:themeColor="text1"/>
+                <w:sz w:val="24"/>
+                <w:szCs w:val="24"/>
+              </w:rPr>
+              <w:t>αποφάσεων από τη πλειοψηφία των μελών, ακόμα και αν κάποιος απουσιάζει.</w:t>
             </w:r>
           </w:p>
         </w:tc>
@@ -1570,62 +2223,261 @@
     </w:tbl>
     <w:p/>
     <w:p/>
-    <w:p/>
-    <w:p>
-      <w:r>
-        <w:t xml:space="preserve">Μας ζητήθηκε μέσω της εργασίας </w:t>
-      </w:r>
-      <w:r>
-        <w:t xml:space="preserve">αυτής να εργαστούμε με την εφαρμογή  </w:t>
-      </w:r>
-      <w:r>
-        <w:rPr>
-          <w:lang w:val="en-US"/>
-        </w:rPr>
-        <w:t>Github</w:t>
+    <w:p>
+      <w:pPr>
+        <w:rPr>
+          <w:rFonts w:asciiTheme="majorHAnsi" w:eastAsiaTheme="majorEastAsia" w:hAnsiTheme="majorHAnsi" w:cstheme="majorBidi"/>
+          <w:color w:val="1F3763" w:themeColor="accent1" w:themeShade="7F"/>
+          <w:sz w:val="24"/>
+          <w:szCs w:val="24"/>
+        </w:rPr>
+      </w:pPr>
+      <w:r>
+        <w:br w:type="page"/>
+      </w:r>
+    </w:p>
+    <w:p>
+      <w:pPr>
+        <w:pStyle w:val="3"/>
+      </w:pPr>
+      <w:r>
+        <w:lastRenderedPageBreak/>
+        <w:t>Δυσκολία στο συντονισμό για την ανάπτυξη εργασιών που δεν είναι αυστηρά καθορισμένες:</w:t>
+      </w:r>
+    </w:p>
+    <w:p>
+      <w:pPr>
+        <w:ind w:firstLine="720"/>
+      </w:pPr>
+      <w:r>
+        <w:t>Όπως ειπώθηκε και προηγουμένως η ομάδα μας δυσκολεύεται να βρε</w:t>
+      </w:r>
+      <w:r>
+        <w:t>ι</w:t>
+      </w:r>
+      <w:r>
+        <w:t xml:space="preserve"> κοινές ώρες για την πραγματοποίηση των </w:t>
+      </w:r>
+      <w:r>
+        <w:rPr>
+          <w:lang w:val="en-US"/>
+        </w:rPr>
+        <w:t>meeting</w:t>
       </w:r>
       <w:r>
         <w:t>.</w:t>
       </w:r>
       <w:r>
+        <w:t xml:space="preserve"> Αυτό δημιουργεί προβλήματα τόσο στη διαμέριση εργασιών, όσο και στην οργάνωση των κομματιών του πρότζεκτ που δεν είναι τόσο αυστηρά καθορισμένα. Για παράδειγμα, ό</w:t>
+      </w:r>
+      <w:r>
+        <w:t>ταν</w:t>
+      </w:r>
+      <w:r>
         <w:t xml:space="preserve"> </w:t>
       </w:r>
       <w:r>
-        <w:t xml:space="preserve">Η ομάδα μας δεν γνώριζε τις λειτουργίες της και τις δυνατότητες της για αυτό χρειάστηκε να αφιερώσουμε χρόνο ώστε να καταλάβουμε το πως μπορούμε να την χρησιμοποιήσουμε σωστά. Παρά τις πολλές δυνατότητες που έχει αυτή η εφαρμογή μπορεί να προκαλέσει μερικά προβλήματα στην ομάδα. Υπαρχεί η πιθανότητα ο </w:t>
-      </w:r>
-      <w:r>
-        <w:rPr>
-          <w:lang w:val="en-US"/>
-        </w:rPr>
-        <w:t>reviewer</w:t>
+        <w:t>αποφασίσαμε</w:t>
+      </w:r>
+      <w:r>
+        <w:t xml:space="preserve"> την ιδέα την οποία θα αναπτύξουμε περεταίρω για να καταλήξουμε στο έργο μας, έπρεπε το κάθε μέλος να συνεισφέρει ιδέες</w:t>
+      </w:r>
+      <w:r>
+        <w:t xml:space="preserve">. </w:t>
+      </w:r>
+      <w:r>
+        <w:t>Προφανώς κάτι τέτοιο θα ήταν αρκετά εύκολο αν μπορούσαμε να είμαστε όλοι σε μια κλήση</w:t>
+      </w:r>
+      <w:r>
+        <w:t xml:space="preserve"> μεγάλης διάρκειας στην οποία θα</w:t>
+      </w:r>
+      <w:r>
+        <w:t xml:space="preserve"> προτείν</w:t>
+      </w:r>
+      <w:r>
+        <w:t>α</w:t>
+      </w:r>
+      <w:r>
+        <w:t xml:space="preserve">με ιδέες, </w:t>
+      </w:r>
+      <w:r>
+        <w:t>θα τι</w:t>
+      </w:r>
+      <w:r>
+        <w:t>ς</w:t>
+      </w:r>
+      <w:r>
+        <w:t xml:space="preserve"> αναλύ</w:t>
+      </w:r>
+      <w:r>
+        <w:t>α</w:t>
+      </w:r>
+      <w:r>
+        <w:t xml:space="preserve">με περισσότερο, </w:t>
+      </w:r>
+      <w:r>
+        <w:t>θα α</w:t>
+      </w:r>
+      <w:r>
+        <w:t>πορρίπτ</w:t>
+      </w:r>
+      <w:r>
+        <w:t>α</w:t>
+      </w:r>
+      <w:r>
+        <w:t xml:space="preserve">με ομαδικά κάποιες και </w:t>
+      </w:r>
+      <w:r>
+        <w:t>θ</w:t>
+      </w:r>
+      <w:r>
+        <w:t>α βρίσκ</w:t>
+      </w:r>
+      <w:r>
+        <w:t>α</w:t>
+      </w:r>
+      <w:r>
+        <w:t xml:space="preserve">με καινούριες. Το πρόγραμμά μας </w:t>
+      </w:r>
+      <w:r>
+        <w:t>ωστόσο</w:t>
+      </w:r>
+      <w:r>
+        <w:t xml:space="preserve"> δεν μας επέτρεπε κάτι τέτοιο, οπότε </w:t>
+      </w:r>
+      <w:r>
+        <w:t>το κάθε μέλος προσέθετε τη δική του ιδέα, χωρίς κανένα σημείο αναφοράς</w:t>
+      </w:r>
+      <w:r>
+        <w:t>.</w:t>
       </w:r>
       <w:r>
         <w:t xml:space="preserve"> </w:t>
       </w:r>
       <w:r>
-        <w:t>και ο συντάκτης να κάνουν αλλαγές στο ίδιο αρχείο. Αυτ</w:t>
-      </w:r>
-      <w:r>
-        <w:t xml:space="preserve">ό απλά θα μας κάνει να χάσουμε χρόνο σαν ομάδα καθώς καμία από τις δύο αλλαγές δεν θα πραγματοποιηθεί. Μια πιθανή λύση θα ήταν ο συντάκτης να ενημερώνει τον </w:t>
-      </w:r>
-      <w:r>
-        <w:rPr>
-          <w:lang w:val="en-US"/>
-        </w:rPr>
-        <w:t>reviewer</w:t>
+        <w:t xml:space="preserve">Αυτό </w:t>
+      </w:r>
+      <w:r>
+        <w:t xml:space="preserve">μας οδήγησε </w:t>
+      </w:r>
+      <w:r>
+        <w:t xml:space="preserve">σε </w:t>
+      </w:r>
+      <w:r>
+        <w:t xml:space="preserve">αντικρουόμενες </w:t>
+      </w:r>
+      <w:r>
+        <w:t xml:space="preserve">ιδέες </w:t>
+      </w:r>
+      <w:r>
+        <w:t>κατά</w:t>
+      </w:r>
+      <w:r>
+        <w:t xml:space="preserve"> τον εμπλουτισμό της εφαρμογής</w:t>
+      </w:r>
+      <w:r>
+        <w:t xml:space="preserve">, </w:t>
+      </w:r>
+      <w:r>
+        <w:t xml:space="preserve">πρόβλημα </w:t>
+      </w:r>
+      <w:r>
+        <w:t>που</w:t>
       </w:r>
       <w:r>
         <w:t xml:space="preserve"> </w:t>
       </w:r>
       <w:r>
-        <w:t>μόλις τελικοποιήσει το αρχείο του.</w:t>
-      </w:r>
-    </w:p>
-    <w:p/>
-    <w:p/>
+        <w:t xml:space="preserve">κληθήκαμε να το αντιμετωπίσουμε πριν την πρώτη παράδοση, η ποιότητα της οποίας δεν ήταν σίγουρα αυτή που αναμέναμε. Το πρόβλημα όμως </w:t>
+      </w:r>
+      <w:r>
+        <w:t>των σχεδιαστικών αποφάσεων παραμένει.</w:t>
+      </w:r>
+      <w:r>
+        <w:t xml:space="preserve"> Για αυτό η ομάδα μας σε κάθε </w:t>
+      </w:r>
+      <w:r>
+        <w:rPr>
+          <w:lang w:val="en-US"/>
+        </w:rPr>
+        <w:t>meeting</w:t>
+      </w:r>
+      <w:r>
+        <w:t xml:space="preserve"> </w:t>
+      </w:r>
+      <w:r>
+        <w:t xml:space="preserve"> </w:t>
+      </w:r>
+      <w:r>
+        <w:t xml:space="preserve">αποφάσισε </w:t>
+      </w:r>
+      <w:r>
+        <w:t xml:space="preserve">να συζητάει </w:t>
+      </w:r>
+      <w:r>
+        <w:t xml:space="preserve">και </w:t>
+      </w:r>
+      <w:r>
+        <w:t xml:space="preserve">για </w:t>
+      </w:r>
+      <w:r>
+        <w:t xml:space="preserve">τέτοια ζητήματα, με οργανωμένο όμως τρόπο. Δηλαδή το κάθε μέλος που έρχεται αντιμέτωπο με μια τέτοια απόφαση για την οποία δεν είναι σίγουρος, πράττει το καλύτερο, κατά τη κρίση του δυνατό και σημειώνει την απόφασή του σε ένα αρχείο, ώστε είτε να το προωθήσει στα υπόλοιπα μέλη, αν δεν μπορέσει να παρευρεθεί στο </w:t>
+      </w:r>
+      <w:r>
+        <w:rPr>
+          <w:lang w:val="en-US"/>
+        </w:rPr>
+        <w:t>meeting</w:t>
+      </w:r>
+      <w:r>
+        <w:t>, είτε να το αναφέρει ο ίδιος. Αν κάποιο άλλο μέλος έχει κάποια αντιπρόταση ή γνωρίζει ότι η απόφασή που πήρε είναι σωστή, τότε προχωράμε παρακάτω και γίνονται οι απαραίτητες αλλαγές, εφόσον χρειαστούν</w:t>
+      </w:r>
+      <w:r>
+        <w:t>. Στην περίπτωση που δεν γνωρίζουμε ποιος είναι ο κατάλληλος τρόπος να προχωρήσουμε</w:t>
+      </w:r>
+      <w:r>
+        <w:t xml:space="preserve"> θα πρέπει να ερχόμαστε σε επαφή με τους καθηγητές του μαθήματος, ώστε να λύσουμε την απορία μας.</w:t>
+      </w:r>
+      <w:r>
+        <w:t xml:space="preserve"> Σε κάθε περίπτωση όμως </w:t>
+      </w:r>
+      <w:r>
+        <w:t xml:space="preserve">αυτό </w:t>
+      </w:r>
+      <w:r>
+        <w:t>οδηγεί</w:t>
+      </w:r>
+      <w:r>
+        <w:t xml:space="preserve"> σε επιπλέον καθυστερήσεις για την ομάδα, αφού πρέπει να γίνουν πολλά </w:t>
+      </w:r>
+      <w:r>
+        <w:rPr>
+          <w:lang w:val="en-US"/>
+        </w:rPr>
+        <w:t>iteration</w:t>
+      </w:r>
+      <w:r>
+        <w:t xml:space="preserve"> (διόρθωση, </w:t>
+      </w:r>
+      <w:r>
+        <w:rPr>
+          <w:lang w:val="en-US"/>
+        </w:rPr>
+        <w:t>review</w:t>
+      </w:r>
+      <w:r>
+        <w:t>)</w:t>
+      </w:r>
+      <w:r>
+        <w:t xml:space="preserve"> </w:t>
+      </w:r>
+      <w:r>
+        <w:t>μέσα στο ίδιο παραδοτέο.</w:t>
+      </w:r>
+    </w:p>
     <w:tbl>
       <w:tblPr>
-        <w:tblStyle w:val="TableGrid"/>
+        <w:tblStyle w:val="a8"/>
         <w:tblW w:w="0" w:type="auto"/>
         <w:tblLook w:val="04A0" w:firstRow="1" w:lastRow="0" w:firstColumn="1" w:lastColumn="0" w:noHBand="0" w:noVBand="1"/>
       </w:tblPr>
@@ -1682,7 +2534,7 @@
                 <w:sz w:val="24"/>
                 <w:szCs w:val="24"/>
               </w:rPr>
-              <w:t xml:space="preserve">Ταυτόχρονη επεξεργασία ίδιου αρχείου </w:t>
+              <w:t>Αντικρουόμενες αποφάσεις μελών.</w:t>
             </w:r>
           </w:p>
         </w:tc>
@@ -1738,6 +2590,15 @@
               </w:rPr>
               <w:t>Κίνδυνος ποιότητας</w:t>
             </w:r>
+            <w:r>
+              <w:rPr>
+                <w:rFonts w:cstheme="minorHAnsi"/>
+                <w:color w:val="000000" w:themeColor="text1"/>
+                <w:sz w:val="24"/>
+                <w:szCs w:val="24"/>
+              </w:rPr>
+              <w:t>, σχεδιασμού</w:t>
+            </w:r>
           </w:p>
         </w:tc>
       </w:tr>
@@ -1790,7 +2651,7 @@
                 <w:sz w:val="24"/>
                 <w:szCs w:val="24"/>
               </w:rPr>
-              <w:t xml:space="preserve">Μεσαία </w:t>
+              <w:t>Μεγάλη</w:t>
             </w:r>
           </w:p>
         </w:tc>
@@ -1844,16 +2705,7 @@
                 <w:sz w:val="24"/>
                 <w:szCs w:val="24"/>
               </w:rPr>
-              <w:t>Με</w:t>
-            </w:r>
-            <w:r>
-              <w:rPr>
-                <w:rFonts w:cstheme="minorHAnsi"/>
-                <w:color w:val="000000" w:themeColor="text1"/>
-                <w:sz w:val="24"/>
-                <w:szCs w:val="24"/>
-              </w:rPr>
-              <w:t>σαία</w:t>
+              <w:t>Μεσαία</w:t>
             </w:r>
           </w:p>
         </w:tc>
@@ -1910,7 +2762,7 @@
                 <w:sz w:val="24"/>
                 <w:szCs w:val="24"/>
               </w:rPr>
-              <w:t xml:space="preserve">Ενημέρωση </w:t>
+              <w:t xml:space="preserve">Σημείωση των αποφάσεων από κάθε μέλος και συζήτησή τους στα </w:t>
             </w:r>
             <w:r>
               <w:rPr>
@@ -1920,22 +2772,1486 @@
                 <w:szCs w:val="24"/>
                 <w:lang w:val="en-US"/>
               </w:rPr>
-              <w:t xml:space="preserve">reviewer </w:t>
-            </w:r>
-            <w:r>
-              <w:rPr>
-                <w:rFonts w:cstheme="minorHAnsi"/>
-                <w:color w:val="000000" w:themeColor="text1"/>
-                <w:sz w:val="24"/>
-                <w:szCs w:val="24"/>
-              </w:rPr>
-              <w:t xml:space="preserve">από συντάκτη </w:t>
+              <w:t>meeting</w:t>
+            </w:r>
+            <w:r>
+              <w:rPr>
+                <w:rFonts w:cstheme="minorHAnsi"/>
+                <w:color w:val="000000" w:themeColor="text1"/>
+                <w:sz w:val="24"/>
+                <w:szCs w:val="24"/>
+              </w:rPr>
+              <w:t>.</w:t>
             </w:r>
           </w:p>
         </w:tc>
       </w:tr>
     </w:tbl>
     <w:p/>
+    <w:p>
+      <w:pPr>
+        <w:rPr>
+          <w:rFonts w:asciiTheme="majorHAnsi" w:eastAsiaTheme="majorEastAsia" w:hAnsiTheme="majorHAnsi" w:cstheme="majorBidi"/>
+          <w:color w:val="1F3763" w:themeColor="accent1" w:themeShade="7F"/>
+          <w:sz w:val="24"/>
+          <w:szCs w:val="24"/>
+        </w:rPr>
+      </w:pPr>
+      <w:r>
+        <w:br w:type="page"/>
+      </w:r>
+    </w:p>
+    <w:p>
+      <w:pPr>
+        <w:pStyle w:val="3"/>
+      </w:pPr>
+      <w:r>
+        <w:lastRenderedPageBreak/>
+        <w:t>Δυσκολία στη χρήση τ</w:t>
+      </w:r>
+      <w:r>
+        <w:t>ων</w:t>
+      </w:r>
+      <w:r>
+        <w:t xml:space="preserve"> </w:t>
+      </w:r>
+      <w:r>
+        <w:rPr>
+          <w:lang w:val="en-US"/>
+        </w:rPr>
+        <w:t>Git</w:t>
+      </w:r>
+      <w:r>
+        <w:t xml:space="preserve"> </w:t>
+      </w:r>
+      <w:r>
+        <w:t>–</w:t>
+      </w:r>
+      <w:r>
+        <w:t xml:space="preserve"> </w:t>
+      </w:r>
+      <w:r>
+        <w:rPr>
+          <w:lang w:val="en-US"/>
+        </w:rPr>
+        <w:t>Github</w:t>
+      </w:r>
+      <w:r>
+        <w:t>:</w:t>
+      </w:r>
+    </w:p>
+    <w:p>
+      <w:pPr>
+        <w:ind w:firstLine="720"/>
+      </w:pPr>
+      <w:r>
+        <w:t xml:space="preserve">Ένας ακόμα κίνδυνος, με τον οποίο θα έρθουμε αντιμέτωποι είναι η χρήση του εργαλείου που μας ζητείται να χρησιμοποιήσουμε, το </w:t>
+      </w:r>
+      <w:r>
+        <w:rPr>
+          <w:lang w:val="en-US"/>
+        </w:rPr>
+        <w:t>Github</w:t>
+      </w:r>
+      <w:r>
+        <w:t>.</w:t>
+      </w:r>
+      <w:r>
+        <w:t xml:space="preserve"> </w:t>
+      </w:r>
+      <w:r>
+        <w:t>Τα περισσότερα μέλη της ομάδας μας</w:t>
+      </w:r>
+      <w:r>
+        <w:t xml:space="preserve"> δεν γνώριζ</w:t>
+      </w:r>
+      <w:r>
+        <w:t>αν</w:t>
+      </w:r>
+      <w:r>
+        <w:t xml:space="preserve"> τις λειτουργίες και τις δυνατότητες </w:t>
+      </w:r>
+      <w:r>
+        <w:t xml:space="preserve">του, οπότε </w:t>
+      </w:r>
+      <w:r>
+        <w:t xml:space="preserve">χρειάστηκε να </w:t>
+      </w:r>
+      <w:r>
+        <w:t>αφιερωθεί</w:t>
+      </w:r>
+      <w:r>
+        <w:t xml:space="preserve"> χρόνο</w:t>
+      </w:r>
+      <w:r>
+        <w:t>ς</w:t>
+      </w:r>
+      <w:r>
+        <w:t xml:space="preserve"> ώστε να </w:t>
+      </w:r>
+      <w:r>
+        <w:t>γίνει αντιληπτό από όλους πως θα χρησιμοποιηθεί</w:t>
+      </w:r>
+      <w:r>
+        <w:t xml:space="preserve">. </w:t>
+      </w:r>
+      <w:r>
+        <w:t>Έπειτα, π</w:t>
+      </w:r>
+      <w:r>
+        <w:t>αρά τις πολλές δυνατότητες που έχει αυτή η εφαρμογή μπορεί να προκαλέσει μερικά προβλήματα στην ομάδα</w:t>
+      </w:r>
+      <w:r>
+        <w:t>, αφού υ</w:t>
+      </w:r>
+      <w:r>
+        <w:t>π</w:t>
+      </w:r>
+      <w:r>
+        <w:t>ά</w:t>
+      </w:r>
+      <w:r>
+        <w:t>ρχε</w:t>
+      </w:r>
+      <w:r>
+        <w:t>ι</w:t>
+      </w:r>
+      <w:r>
+        <w:t xml:space="preserve"> η πιθανότητα ο </w:t>
+      </w:r>
+      <w:r>
+        <w:rPr>
+          <w:lang w:val="en-US"/>
+        </w:rPr>
+        <w:t>reviewer</w:t>
+      </w:r>
+      <w:r>
+        <w:t xml:space="preserve"> </w:t>
+      </w:r>
+      <w:r>
+        <w:t>και ο συντάκτης να κάνουν αλλαγές στο ίδιο αρχείο</w:t>
+      </w:r>
+      <w:r>
+        <w:t xml:space="preserve"> </w:t>
+      </w:r>
+      <w:r>
+        <w:rPr>
+          <w:lang w:val="en-US"/>
+        </w:rPr>
+        <w:t>word</w:t>
+      </w:r>
+      <w:r>
+        <w:t xml:space="preserve">. </w:t>
+      </w:r>
+      <w:r>
+        <w:t xml:space="preserve">Επειδή το συγκεκριμένο εργαλείο προορίζεται για χρήση με αρχεία κώδικα, δεν παρέχεται η δυνατότητα αυτόματου </w:t>
+      </w:r>
+      <w:r>
+        <w:rPr>
+          <w:lang w:val="en-US"/>
+        </w:rPr>
+        <w:t>merge</w:t>
+      </w:r>
+      <w:r>
+        <w:t xml:space="preserve"> </w:t>
+      </w:r>
+      <w:r>
+        <w:t xml:space="preserve">αρχείων </w:t>
+      </w:r>
+      <w:r>
+        <w:rPr>
+          <w:lang w:val="en-US"/>
+        </w:rPr>
+        <w:t>word</w:t>
+      </w:r>
+      <w:r>
+        <w:t xml:space="preserve">. Συνεπώς μια αστοχία στη συνεννόηση μεταξύ </w:t>
+      </w:r>
+      <w:r>
+        <w:rPr>
+          <w:lang w:val="en-US"/>
+        </w:rPr>
+        <w:t>reviewer</w:t>
+      </w:r>
+      <w:r>
+        <w:t xml:space="preserve"> </w:t>
+      </w:r>
+      <w:r>
+        <w:t xml:space="preserve">και </w:t>
+      </w:r>
+      <w:r>
+        <w:rPr>
+          <w:lang w:val="en-US"/>
+        </w:rPr>
+        <w:t>reviewee</w:t>
+      </w:r>
+      <w:r>
+        <w:t xml:space="preserve"> </w:t>
+      </w:r>
+      <w:r>
+        <w:t xml:space="preserve">μπορεί να οδηγήσει στο </w:t>
+      </w:r>
+      <w:r>
+        <w:t xml:space="preserve">να </w:t>
+      </w:r>
+      <w:r>
+        <w:t xml:space="preserve">χαθεί </w:t>
+      </w:r>
+      <w:r>
+        <w:t>χρόνο</w:t>
+      </w:r>
+      <w:r>
+        <w:t>ς</w:t>
+      </w:r>
+      <w:r>
+        <w:t xml:space="preserve"> </w:t>
+      </w:r>
+      <w:r>
+        <w:t>για την απόφαση ποιες αλλαγές θα πρέπει να διατηρηθούν.</w:t>
+      </w:r>
+      <w:r>
+        <w:t xml:space="preserve"> </w:t>
+      </w:r>
+      <w:r>
+        <w:t xml:space="preserve">Λύση στο πρόβλημα αυτό είναι η συνεχής επικοινωνία συντάκτη και </w:t>
+      </w:r>
+      <w:r>
+        <w:rPr>
+          <w:lang w:val="en-US"/>
+        </w:rPr>
+        <w:t>reviewer</w:t>
+      </w:r>
+      <w:r>
+        <w:t>, για το πότε μπορεί ο καθένας να επέμβει στο αρχείο.</w:t>
+      </w:r>
+    </w:p>
+    <w:tbl>
+      <w:tblPr>
+        <w:tblStyle w:val="a8"/>
+        <w:tblW w:w="0" w:type="auto"/>
+        <w:tblLook w:val="04A0" w:firstRow="1" w:lastRow="0" w:firstColumn="1" w:lastColumn="0" w:noHBand="0" w:noVBand="1"/>
+      </w:tblPr>
+      <w:tblGrid>
+        <w:gridCol w:w="4508"/>
+        <w:gridCol w:w="4508"/>
+      </w:tblGrid>
+      <w:tr>
+        <w:tc>
+          <w:tcPr>
+            <w:tcW w:w="4508" w:type="dxa"/>
+          </w:tcPr>
+          <w:p>
+            <w:pPr>
+              <w:rPr>
+                <w:rFonts w:cstheme="minorHAnsi"/>
+                <w:b/>
+                <w:bCs/>
+                <w:color w:val="000000" w:themeColor="text1"/>
+                <w:sz w:val="24"/>
+                <w:szCs w:val="24"/>
+              </w:rPr>
+            </w:pPr>
+            <w:r>
+              <w:rPr>
+                <w:rFonts w:cstheme="minorHAnsi"/>
+                <w:b/>
+                <w:bCs/>
+                <w:color w:val="000000" w:themeColor="text1"/>
+                <w:sz w:val="24"/>
+                <w:szCs w:val="24"/>
+              </w:rPr>
+              <w:t xml:space="preserve">ΚΙΝΔΥΝΟΣ </w:t>
+            </w:r>
+          </w:p>
+        </w:tc>
+        <w:tc>
+          <w:tcPr>
+            <w:tcW w:w="4508" w:type="dxa"/>
+          </w:tcPr>
+          <w:p>
+            <w:pPr>
+              <w:rPr>
+                <w:rFonts w:cstheme="minorHAnsi"/>
+                <w:color w:val="000000" w:themeColor="text1"/>
+                <w:sz w:val="24"/>
+                <w:szCs w:val="24"/>
+              </w:rPr>
+            </w:pPr>
+            <w:r>
+              <w:rPr>
+                <w:rFonts w:cstheme="minorHAnsi"/>
+                <w:color w:val="000000" w:themeColor="text1"/>
+                <w:sz w:val="24"/>
+                <w:szCs w:val="24"/>
+              </w:rPr>
+              <w:t xml:space="preserve">Ταυτόχρονη επεξεργασία ίδιου αρχείου </w:t>
+            </w:r>
+          </w:p>
+        </w:tc>
+      </w:tr>
+      <w:tr>
+        <w:tc>
+          <w:tcPr>
+            <w:tcW w:w="4508" w:type="dxa"/>
+          </w:tcPr>
+          <w:p>
+            <w:pPr>
+              <w:rPr>
+                <w:rFonts w:cstheme="minorHAnsi"/>
+                <w:b/>
+                <w:bCs/>
+                <w:color w:val="000000" w:themeColor="text1"/>
+                <w:sz w:val="24"/>
+                <w:szCs w:val="24"/>
+              </w:rPr>
+            </w:pPr>
+            <w:r>
+              <w:rPr>
+                <w:rFonts w:cstheme="minorHAnsi"/>
+                <w:b/>
+                <w:bCs/>
+                <w:color w:val="000000" w:themeColor="text1"/>
+                <w:sz w:val="24"/>
+                <w:szCs w:val="24"/>
+              </w:rPr>
+              <w:t>ΤΥΠΟΣ</w:t>
+            </w:r>
+          </w:p>
+        </w:tc>
+        <w:tc>
+          <w:tcPr>
+            <w:tcW w:w="4508" w:type="dxa"/>
+          </w:tcPr>
+          <w:p>
+            <w:pPr>
+              <w:rPr>
+                <w:rFonts w:cstheme="minorHAnsi"/>
+                <w:color w:val="000000" w:themeColor="text1"/>
+                <w:sz w:val="24"/>
+                <w:szCs w:val="24"/>
+              </w:rPr>
+            </w:pPr>
+            <w:r>
+              <w:rPr>
+                <w:rFonts w:cstheme="minorHAnsi"/>
+                <w:color w:val="000000" w:themeColor="text1"/>
+                <w:sz w:val="24"/>
+                <w:szCs w:val="24"/>
+              </w:rPr>
+              <w:t>Κίνδυνος ποιότητας</w:t>
+            </w:r>
+          </w:p>
+        </w:tc>
+      </w:tr>
+      <w:tr>
+        <w:tc>
+          <w:tcPr>
+            <w:tcW w:w="4508" w:type="dxa"/>
+          </w:tcPr>
+          <w:p>
+            <w:pPr>
+              <w:rPr>
+                <w:rFonts w:cstheme="minorHAnsi"/>
+                <w:b/>
+                <w:bCs/>
+                <w:color w:val="000000" w:themeColor="text1"/>
+                <w:sz w:val="24"/>
+                <w:szCs w:val="24"/>
+              </w:rPr>
+            </w:pPr>
+            <w:r>
+              <w:rPr>
+                <w:rFonts w:cstheme="minorHAnsi"/>
+                <w:b/>
+                <w:bCs/>
+                <w:color w:val="000000" w:themeColor="text1"/>
+                <w:sz w:val="24"/>
+                <w:szCs w:val="24"/>
+              </w:rPr>
+              <w:t xml:space="preserve">ΠΙΘΑΝΟΤΗΤΑ </w:t>
+            </w:r>
+          </w:p>
+        </w:tc>
+        <w:tc>
+          <w:tcPr>
+            <w:tcW w:w="4508" w:type="dxa"/>
+          </w:tcPr>
+          <w:p>
+            <w:pPr>
+              <w:rPr>
+                <w:rFonts w:cstheme="minorHAnsi"/>
+                <w:color w:val="000000" w:themeColor="text1"/>
+                <w:sz w:val="24"/>
+                <w:szCs w:val="24"/>
+              </w:rPr>
+            </w:pPr>
+            <w:r>
+              <w:rPr>
+                <w:rFonts w:cstheme="minorHAnsi"/>
+                <w:color w:val="000000" w:themeColor="text1"/>
+                <w:sz w:val="24"/>
+                <w:szCs w:val="24"/>
+              </w:rPr>
+              <w:t>Μεσαία</w:t>
+            </w:r>
+          </w:p>
+        </w:tc>
+      </w:tr>
+      <w:tr>
+        <w:tc>
+          <w:tcPr>
+            <w:tcW w:w="4508" w:type="dxa"/>
+          </w:tcPr>
+          <w:p>
+            <w:pPr>
+              <w:rPr>
+                <w:rFonts w:cstheme="minorHAnsi"/>
+                <w:b/>
+                <w:bCs/>
+                <w:color w:val="000000" w:themeColor="text1"/>
+                <w:sz w:val="24"/>
+                <w:szCs w:val="24"/>
+              </w:rPr>
+            </w:pPr>
+            <w:r>
+              <w:rPr>
+                <w:rFonts w:cstheme="minorHAnsi"/>
+                <w:b/>
+                <w:bCs/>
+                <w:color w:val="000000" w:themeColor="text1"/>
+                <w:sz w:val="24"/>
+                <w:szCs w:val="24"/>
+              </w:rPr>
+              <w:t xml:space="preserve">ΣΟΒΑΡΟΤΗΤΑ </w:t>
+            </w:r>
+          </w:p>
+        </w:tc>
+        <w:tc>
+          <w:tcPr>
+            <w:tcW w:w="4508" w:type="dxa"/>
+          </w:tcPr>
+          <w:p>
+            <w:pPr>
+              <w:rPr>
+                <w:rFonts w:cstheme="minorHAnsi"/>
+                <w:color w:val="000000" w:themeColor="text1"/>
+                <w:sz w:val="24"/>
+                <w:szCs w:val="24"/>
+              </w:rPr>
+            </w:pPr>
+            <w:r>
+              <w:rPr>
+                <w:rFonts w:cstheme="minorHAnsi"/>
+                <w:color w:val="000000" w:themeColor="text1"/>
+                <w:sz w:val="24"/>
+                <w:szCs w:val="24"/>
+              </w:rPr>
+              <w:t>Μικρή</w:t>
+            </w:r>
+          </w:p>
+        </w:tc>
+      </w:tr>
+      <w:tr>
+        <w:trPr>
+          <w:trHeight w:val="368"/>
+        </w:trPr>
+        <w:tc>
+          <w:tcPr>
+            <w:tcW w:w="4508" w:type="dxa"/>
+          </w:tcPr>
+          <w:p>
+            <w:pPr>
+              <w:rPr>
+                <w:rFonts w:cstheme="minorHAnsi"/>
+                <w:b/>
+                <w:bCs/>
+                <w:color w:val="000000" w:themeColor="text1"/>
+                <w:sz w:val="24"/>
+                <w:szCs w:val="24"/>
+              </w:rPr>
+            </w:pPr>
+            <w:r>
+              <w:rPr>
+                <w:rFonts w:cstheme="minorHAnsi"/>
+                <w:b/>
+                <w:bCs/>
+                <w:color w:val="000000" w:themeColor="text1"/>
+                <w:sz w:val="24"/>
+                <w:szCs w:val="24"/>
+              </w:rPr>
+              <w:t>ΛΥΣΗ</w:t>
+            </w:r>
+          </w:p>
+        </w:tc>
+        <w:tc>
+          <w:tcPr>
+            <w:tcW w:w="4508" w:type="dxa"/>
+          </w:tcPr>
+          <w:p>
+            <w:pPr>
+              <w:rPr>
+                <w:rFonts w:cstheme="minorHAnsi"/>
+                <w:color w:val="000000" w:themeColor="text1"/>
+                <w:sz w:val="24"/>
+                <w:szCs w:val="24"/>
+              </w:rPr>
+            </w:pPr>
+            <w:r>
+              <w:rPr>
+                <w:rFonts w:cstheme="minorHAnsi"/>
+                <w:color w:val="000000" w:themeColor="text1"/>
+                <w:sz w:val="24"/>
+                <w:szCs w:val="24"/>
+              </w:rPr>
+              <w:t>Επικοινωνία</w:t>
+            </w:r>
+            <w:r>
+              <w:rPr>
+                <w:rFonts w:cstheme="minorHAnsi"/>
+                <w:color w:val="000000" w:themeColor="text1"/>
+                <w:sz w:val="24"/>
+                <w:szCs w:val="24"/>
+              </w:rPr>
+              <w:t xml:space="preserve"> </w:t>
+            </w:r>
+            <w:r>
+              <w:rPr>
+                <w:rFonts w:cstheme="minorHAnsi"/>
+                <w:color w:val="000000" w:themeColor="text1"/>
+                <w:sz w:val="24"/>
+                <w:szCs w:val="24"/>
+                <w:lang w:val="en-US"/>
+              </w:rPr>
+              <w:t xml:space="preserve">reviewer </w:t>
+            </w:r>
+            <w:r>
+              <w:rPr>
+                <w:rFonts w:cstheme="minorHAnsi"/>
+                <w:color w:val="000000" w:themeColor="text1"/>
+                <w:sz w:val="24"/>
+                <w:szCs w:val="24"/>
+              </w:rPr>
+              <w:t xml:space="preserve">και </w:t>
+            </w:r>
+            <w:r>
+              <w:rPr>
+                <w:rFonts w:cstheme="minorHAnsi"/>
+                <w:color w:val="000000" w:themeColor="text1"/>
+                <w:sz w:val="24"/>
+                <w:szCs w:val="24"/>
+              </w:rPr>
+              <w:t>συντάκτη</w:t>
+            </w:r>
+            <w:r>
+              <w:rPr>
+                <w:rFonts w:cstheme="minorHAnsi"/>
+                <w:color w:val="000000" w:themeColor="text1"/>
+                <w:sz w:val="24"/>
+                <w:szCs w:val="24"/>
+              </w:rPr>
+              <w:t>.</w:t>
+            </w:r>
+          </w:p>
+        </w:tc>
+      </w:tr>
+    </w:tbl>
+    <w:p/>
+    <w:p>
+      <w:pPr>
+        <w:pStyle w:val="3"/>
+      </w:pPr>
+      <w:bookmarkStart w:id="0" w:name="_Ref101797519"/>
+      <w:r>
+        <w:t>Έλλειψη έμπειρου προγραμματιστή, στην ανάπτυξη εφαρμογών:</w:t>
+      </w:r>
+      <w:bookmarkEnd w:id="0"/>
+    </w:p>
+    <w:p>
+      <w:r>
+        <w:tab/>
+        <w:t xml:space="preserve">Τα περισσότερα μέλη της ομάδας μας, έχουν μικρή γνώση προγραμματισμού, ενώ κανένας από εμάς δεν έχει σχεδιάσει στο παρελθόν εφαρμογή για </w:t>
+      </w:r>
+      <w:r>
+        <w:rPr>
+          <w:lang w:val="en-US"/>
+        </w:rPr>
+        <w:t>android</w:t>
+      </w:r>
+      <w:r>
+        <w:t>/</w:t>
+      </w:r>
+      <w:r>
+        <w:rPr>
+          <w:lang w:val="en-US"/>
+        </w:rPr>
+        <w:t>ios</w:t>
+      </w:r>
+      <w:r>
+        <w:t xml:space="preserve"> </w:t>
+      </w:r>
+      <w:r>
+        <w:t xml:space="preserve">συσκευές. Αυτό σημαίνει ότι θα παρουσιαστούν επιπλέον δυσκολίες, όταν απαιτηθεί η ανάπτυξη των ζητουμένων </w:t>
+      </w:r>
+      <w:r>
+        <w:rPr>
+          <w:lang w:val="en-US"/>
+        </w:rPr>
+        <w:t>project</w:t>
+      </w:r>
+      <w:r>
+        <w:t>-</w:t>
+      </w:r>
+      <w:r>
+        <w:rPr>
+          <w:lang w:val="en-US"/>
+        </w:rPr>
+        <w:t>code</w:t>
+      </w:r>
+      <w:r>
+        <w:t xml:space="preserve">. </w:t>
+      </w:r>
+      <w:r>
+        <w:t>Αυτό είναι κάτι που πρέπει να γνωρίζουν όλα τα μέλη της ομάδας, ώστε να αποφασίσουμε άμεσα, με ποια από τις δύο πλατφόρμες θα ασχοληθούμε και να ξεκινήσουν όλα τα μέλη να ασχολούνται με την αντίστοιχη γλώσσα και εργαλεία.</w:t>
+      </w:r>
+      <w:r>
+        <w:t xml:space="preserve"> Συνεπώς η μελέτη για αυτά θα πρέπει να ξεκινήσει πολύ πριν απαιτηθεί να γράψουμε κώδικα για το </w:t>
+      </w:r>
+      <w:r>
+        <w:rPr>
+          <w:lang w:val="en-US"/>
+        </w:rPr>
+        <w:t>project</w:t>
+      </w:r>
+      <w:r>
+        <w:t>.</w:t>
+      </w:r>
+    </w:p>
+    <w:tbl>
+      <w:tblPr>
+        <w:tblStyle w:val="a8"/>
+        <w:tblW w:w="0" w:type="auto"/>
+        <w:tblLook w:val="04A0" w:firstRow="1" w:lastRow="0" w:firstColumn="1" w:lastColumn="0" w:noHBand="0" w:noVBand="1"/>
+      </w:tblPr>
+      <w:tblGrid>
+        <w:gridCol w:w="4508"/>
+        <w:gridCol w:w="4508"/>
+      </w:tblGrid>
+      <w:tr>
+        <w:tc>
+          <w:tcPr>
+            <w:tcW w:w="4508" w:type="dxa"/>
+          </w:tcPr>
+          <w:p>
+            <w:pPr>
+              <w:rPr>
+                <w:rFonts w:cstheme="minorHAnsi"/>
+                <w:b/>
+                <w:bCs/>
+                <w:color w:val="000000" w:themeColor="text1"/>
+                <w:sz w:val="24"/>
+                <w:szCs w:val="24"/>
+              </w:rPr>
+            </w:pPr>
+            <w:r>
+              <w:rPr>
+                <w:rFonts w:cstheme="minorHAnsi"/>
+                <w:b/>
+                <w:bCs/>
+                <w:color w:val="000000" w:themeColor="text1"/>
+                <w:sz w:val="24"/>
+                <w:szCs w:val="24"/>
+              </w:rPr>
+              <w:t xml:space="preserve">ΚΙΝΔΥΝΟΣ </w:t>
+            </w:r>
+          </w:p>
+        </w:tc>
+        <w:tc>
+          <w:tcPr>
+            <w:tcW w:w="4508" w:type="dxa"/>
+          </w:tcPr>
+          <w:p>
+            <w:pPr>
+              <w:rPr>
+                <w:rFonts w:cstheme="minorHAnsi"/>
+                <w:color w:val="000000" w:themeColor="text1"/>
+                <w:sz w:val="24"/>
+                <w:szCs w:val="24"/>
+              </w:rPr>
+            </w:pPr>
+            <w:r>
+              <w:rPr>
+                <w:rFonts w:cstheme="minorHAnsi"/>
+                <w:color w:val="000000" w:themeColor="text1"/>
+                <w:sz w:val="24"/>
+                <w:szCs w:val="24"/>
+              </w:rPr>
+              <w:t>Ελλιπής</w:t>
+            </w:r>
+            <w:r>
+              <w:rPr>
+                <w:rFonts w:cstheme="minorHAnsi"/>
+                <w:color w:val="000000" w:themeColor="text1"/>
+                <w:sz w:val="24"/>
+                <w:szCs w:val="24"/>
+              </w:rPr>
+              <w:t xml:space="preserve"> </w:t>
+            </w:r>
+            <w:r>
+              <w:rPr>
+                <w:rFonts w:cstheme="minorHAnsi"/>
+                <w:color w:val="000000" w:themeColor="text1"/>
+                <w:sz w:val="24"/>
+                <w:szCs w:val="24"/>
+              </w:rPr>
+              <w:t>προγραμματιστικές γνώσεις.</w:t>
+            </w:r>
+          </w:p>
+        </w:tc>
+      </w:tr>
+      <w:tr>
+        <w:tc>
+          <w:tcPr>
+            <w:tcW w:w="4508" w:type="dxa"/>
+          </w:tcPr>
+          <w:p>
+            <w:pPr>
+              <w:rPr>
+                <w:rFonts w:cstheme="minorHAnsi"/>
+                <w:b/>
+                <w:bCs/>
+                <w:color w:val="000000" w:themeColor="text1"/>
+                <w:sz w:val="24"/>
+                <w:szCs w:val="24"/>
+              </w:rPr>
+            </w:pPr>
+            <w:r>
+              <w:rPr>
+                <w:rFonts w:cstheme="minorHAnsi"/>
+                <w:b/>
+                <w:bCs/>
+                <w:color w:val="000000" w:themeColor="text1"/>
+                <w:sz w:val="24"/>
+                <w:szCs w:val="24"/>
+              </w:rPr>
+              <w:t>ΤΥΠΟΣ</w:t>
+            </w:r>
+          </w:p>
+        </w:tc>
+        <w:tc>
+          <w:tcPr>
+            <w:tcW w:w="4508" w:type="dxa"/>
+          </w:tcPr>
+          <w:p>
+            <w:pPr>
+              <w:rPr>
+                <w:rFonts w:cstheme="minorHAnsi"/>
+                <w:color w:val="000000" w:themeColor="text1"/>
+                <w:sz w:val="24"/>
+                <w:szCs w:val="24"/>
+              </w:rPr>
+            </w:pPr>
+            <w:r>
+              <w:rPr>
+                <w:rFonts w:cstheme="minorHAnsi"/>
+                <w:color w:val="000000" w:themeColor="text1"/>
+                <w:sz w:val="24"/>
+                <w:szCs w:val="24"/>
+              </w:rPr>
+              <w:t>Κίνδυνος ποιότητας</w:t>
+            </w:r>
+          </w:p>
+        </w:tc>
+      </w:tr>
+      <w:tr>
+        <w:tc>
+          <w:tcPr>
+            <w:tcW w:w="4508" w:type="dxa"/>
+          </w:tcPr>
+          <w:p>
+            <w:pPr>
+              <w:rPr>
+                <w:rFonts w:cstheme="minorHAnsi"/>
+                <w:b/>
+                <w:bCs/>
+                <w:color w:val="000000" w:themeColor="text1"/>
+                <w:sz w:val="24"/>
+                <w:szCs w:val="24"/>
+              </w:rPr>
+            </w:pPr>
+            <w:r>
+              <w:rPr>
+                <w:rFonts w:cstheme="minorHAnsi"/>
+                <w:b/>
+                <w:bCs/>
+                <w:color w:val="000000" w:themeColor="text1"/>
+                <w:sz w:val="24"/>
+                <w:szCs w:val="24"/>
+              </w:rPr>
+              <w:t xml:space="preserve">ΠΙΘΑΝΟΤΗΤΑ </w:t>
+            </w:r>
+          </w:p>
+        </w:tc>
+        <w:tc>
+          <w:tcPr>
+            <w:tcW w:w="4508" w:type="dxa"/>
+          </w:tcPr>
+          <w:p>
+            <w:pPr>
+              <w:rPr>
+                <w:rFonts w:cstheme="minorHAnsi"/>
+                <w:color w:val="000000" w:themeColor="text1"/>
+                <w:sz w:val="24"/>
+                <w:szCs w:val="24"/>
+              </w:rPr>
+            </w:pPr>
+            <w:r>
+              <w:rPr>
+                <w:rFonts w:cstheme="minorHAnsi"/>
+                <w:color w:val="000000" w:themeColor="text1"/>
+                <w:sz w:val="24"/>
+                <w:szCs w:val="24"/>
+              </w:rPr>
+              <w:t>Μεγάλη</w:t>
+            </w:r>
+          </w:p>
+        </w:tc>
+      </w:tr>
+      <w:tr>
+        <w:tc>
+          <w:tcPr>
+            <w:tcW w:w="4508" w:type="dxa"/>
+          </w:tcPr>
+          <w:p>
+            <w:pPr>
+              <w:rPr>
+                <w:rFonts w:cstheme="minorHAnsi"/>
+                <w:b/>
+                <w:bCs/>
+                <w:color w:val="000000" w:themeColor="text1"/>
+                <w:sz w:val="24"/>
+                <w:szCs w:val="24"/>
+              </w:rPr>
+            </w:pPr>
+            <w:r>
+              <w:rPr>
+                <w:rFonts w:cstheme="minorHAnsi"/>
+                <w:b/>
+                <w:bCs/>
+                <w:color w:val="000000" w:themeColor="text1"/>
+                <w:sz w:val="24"/>
+                <w:szCs w:val="24"/>
+              </w:rPr>
+              <w:t xml:space="preserve">ΣΟΒΑΡΟΤΗΤΑ </w:t>
+            </w:r>
+          </w:p>
+        </w:tc>
+        <w:tc>
+          <w:tcPr>
+            <w:tcW w:w="4508" w:type="dxa"/>
+          </w:tcPr>
+          <w:p>
+            <w:pPr>
+              <w:rPr>
+                <w:rFonts w:cstheme="minorHAnsi"/>
+                <w:color w:val="000000" w:themeColor="text1"/>
+                <w:sz w:val="24"/>
+                <w:szCs w:val="24"/>
+              </w:rPr>
+            </w:pPr>
+            <w:r>
+              <w:rPr>
+                <w:rFonts w:cstheme="minorHAnsi"/>
+                <w:color w:val="000000" w:themeColor="text1"/>
+                <w:sz w:val="24"/>
+                <w:szCs w:val="24"/>
+              </w:rPr>
+              <w:t>Μεγάλη</w:t>
+            </w:r>
+          </w:p>
+        </w:tc>
+      </w:tr>
+      <w:tr>
+        <w:trPr>
+          <w:trHeight w:val="368"/>
+        </w:trPr>
+        <w:tc>
+          <w:tcPr>
+            <w:tcW w:w="4508" w:type="dxa"/>
+          </w:tcPr>
+          <w:p>
+            <w:pPr>
+              <w:rPr>
+                <w:rFonts w:cstheme="minorHAnsi"/>
+                <w:b/>
+                <w:bCs/>
+                <w:color w:val="000000" w:themeColor="text1"/>
+                <w:sz w:val="24"/>
+                <w:szCs w:val="24"/>
+              </w:rPr>
+            </w:pPr>
+            <w:r>
+              <w:rPr>
+                <w:rFonts w:cstheme="minorHAnsi"/>
+                <w:b/>
+                <w:bCs/>
+                <w:color w:val="000000" w:themeColor="text1"/>
+                <w:sz w:val="24"/>
+                <w:szCs w:val="24"/>
+              </w:rPr>
+              <w:t>ΛΥΣΗ</w:t>
+            </w:r>
+          </w:p>
+        </w:tc>
+        <w:tc>
+          <w:tcPr>
+            <w:tcW w:w="4508" w:type="dxa"/>
+          </w:tcPr>
+          <w:p>
+            <w:pPr>
+              <w:rPr>
+                <w:rFonts w:cstheme="minorHAnsi"/>
+                <w:color w:val="000000" w:themeColor="text1"/>
+                <w:sz w:val="24"/>
+                <w:szCs w:val="24"/>
+              </w:rPr>
+            </w:pPr>
+            <w:r>
+              <w:rPr>
+                <w:rFonts w:cstheme="minorHAnsi"/>
+                <w:color w:val="000000" w:themeColor="text1"/>
+                <w:sz w:val="24"/>
+                <w:szCs w:val="24"/>
+              </w:rPr>
+              <w:t>Να αφιερωθεί επιπλέον προσωπικός χρόνος από όλα τα μέλη για τη μελέτη των γλωσσών και των εργαλείων που θα απαιτηθούν.</w:t>
+            </w:r>
+          </w:p>
+        </w:tc>
+      </w:tr>
+    </w:tbl>
+    <w:p/>
+    <w:p>
+      <w:pPr>
+        <w:rPr>
+          <w:rFonts w:asciiTheme="majorHAnsi" w:eastAsiaTheme="majorEastAsia" w:hAnsiTheme="majorHAnsi" w:cstheme="majorBidi"/>
+          <w:color w:val="1F3763" w:themeColor="accent1" w:themeShade="7F"/>
+          <w:sz w:val="24"/>
+          <w:szCs w:val="24"/>
+        </w:rPr>
+      </w:pPr>
+      <w:r>
+        <w:br w:type="page"/>
+      </w:r>
+    </w:p>
+    <w:p>
+      <w:pPr>
+        <w:pStyle w:val="3"/>
+      </w:pPr>
+      <w:r>
+        <w:lastRenderedPageBreak/>
+        <w:t>Ύπαρξη πέντε μελών στην ομάδα:</w:t>
+      </w:r>
+    </w:p>
+    <w:p>
+      <w:r>
+        <w:tab/>
+        <w:t xml:space="preserve">Όπως οι ίδιοι οι καθηγητές του μαθήματος μας έχουν προειδοποιήσει, ομάδες των πέντε ατόμων θα πρέπει να αναλαμβάνουν ένα επιπλέον προαιρετικό </w:t>
+      </w:r>
+      <w:r>
+        <w:rPr>
+          <w:lang w:val="en-US"/>
+        </w:rPr>
+        <w:t>task</w:t>
+      </w:r>
+      <w:r>
+        <w:t xml:space="preserve"> </w:t>
+      </w:r>
+      <w:r>
+        <w:t xml:space="preserve">ανά παραδοτέο. Αυτό σημαίνει ότι θα πρέπει να αναπτύξουμε περισσότερο κώδικα, </w:t>
+      </w:r>
+      <w:r>
+        <w:t>στο οποίο, όπως αναφέρει ο κίνδυνος: «</w:t>
+      </w:r>
+      <w:r>
+        <w:fldChar w:fldCharType="begin"/>
+      </w:r>
+      <w:r>
+        <w:instrText xml:space="preserve"> REF _Ref101797519 \h </w:instrText>
+      </w:r>
+      <w:r>
+        <w:fldChar w:fldCharType="separate"/>
+      </w:r>
+      <w:r>
+        <w:t>Έλλειψη έμπειρου προγραμματιστή, στην ανάπτυξη εφαρμογών</w:t>
+      </w:r>
+      <w:r>
+        <w:fldChar w:fldCharType="end"/>
+      </w:r>
+      <w:r>
+        <w:t xml:space="preserve">», έχουμε βασικές ελλείψεις. Θα πρέπει επίσης να γράψουμε περισσότερα τεχνικά κείμενα, όπως το παρόν, παρόλο που ο ελάχιστος αριθμός </w:t>
+      </w:r>
+      <w:r>
+        <w:rPr>
+          <w:lang w:val="en-US"/>
+        </w:rPr>
+        <w:t>use</w:t>
+      </w:r>
+      <w:r>
+        <w:t xml:space="preserve"> </w:t>
+      </w:r>
+      <w:r>
+        <w:rPr>
+          <w:lang w:val="en-US"/>
+        </w:rPr>
+        <w:t>case</w:t>
+      </w:r>
+      <w:r>
+        <w:t xml:space="preserve">, </w:t>
+      </w:r>
+      <w:r>
+        <w:rPr>
+          <w:lang w:val="en-US"/>
+        </w:rPr>
+        <w:t>robustness</w:t>
+      </w:r>
+      <w:r>
+        <w:t xml:space="preserve"> </w:t>
+      </w:r>
+      <w:r>
+        <w:t xml:space="preserve">και </w:t>
+      </w:r>
+      <w:r>
+        <w:rPr>
+          <w:lang w:val="en-US"/>
+        </w:rPr>
+        <w:t>sequence</w:t>
+      </w:r>
+      <w:r>
+        <w:t xml:space="preserve"> </w:t>
+      </w:r>
+      <w:r>
+        <w:rPr>
+          <w:lang w:val="en-US"/>
+        </w:rPr>
+        <w:t>diagram</w:t>
+      </w:r>
+      <w:r>
+        <w:t>, είναι μεγαλύτερος από τις ομάδες τριών και τεσσάρων ατόμων. Ταυτόχρονα όμως έχουμε να αντιμετωπίσουμε και τις δυσκολίες που παρουσιάζονται και κατά την συνεργασία – συνεννόηση 5 μελών. Λύσεις στα προβλήματα αυτά δεν είναι εύκολο να βρεθούν, πέρα από το να αφιερώνει το κάθε μέλος περισσότερο χρόνο στην εργασία</w:t>
+      </w:r>
+      <w:r>
+        <w:t xml:space="preserve">, καθώς και να είμαστε ιδιαίτερα προσεκτική κατά τη συνεννόησή μας, κυρίως στα </w:t>
+      </w:r>
+      <w:r>
+        <w:rPr>
+          <w:lang w:val="en-US"/>
+        </w:rPr>
+        <w:t>meeting</w:t>
+      </w:r>
+      <w:r>
+        <w:t>.</w:t>
+      </w:r>
+    </w:p>
+    <w:tbl>
+      <w:tblPr>
+        <w:tblStyle w:val="a8"/>
+        <w:tblW w:w="0" w:type="auto"/>
+        <w:tblLook w:val="04A0" w:firstRow="1" w:lastRow="0" w:firstColumn="1" w:lastColumn="0" w:noHBand="0" w:noVBand="1"/>
+      </w:tblPr>
+      <w:tblGrid>
+        <w:gridCol w:w="4508"/>
+        <w:gridCol w:w="4508"/>
+      </w:tblGrid>
+      <w:tr>
+        <w:tc>
+          <w:tcPr>
+            <w:tcW w:w="4508" w:type="dxa"/>
+          </w:tcPr>
+          <w:p>
+            <w:pPr>
+              <w:rPr>
+                <w:rFonts w:cstheme="minorHAnsi"/>
+                <w:b/>
+                <w:bCs/>
+                <w:color w:val="000000" w:themeColor="text1"/>
+                <w:sz w:val="24"/>
+                <w:szCs w:val="24"/>
+              </w:rPr>
+            </w:pPr>
+            <w:r>
+              <w:rPr>
+                <w:rFonts w:cstheme="minorHAnsi"/>
+                <w:b/>
+                <w:bCs/>
+                <w:color w:val="000000" w:themeColor="text1"/>
+                <w:sz w:val="24"/>
+                <w:szCs w:val="24"/>
+              </w:rPr>
+              <w:t xml:space="preserve">ΚΙΝΔΥΝΟΣ </w:t>
+            </w:r>
+          </w:p>
+        </w:tc>
+        <w:tc>
+          <w:tcPr>
+            <w:tcW w:w="4508" w:type="dxa"/>
+          </w:tcPr>
+          <w:p>
+            <w:pPr>
+              <w:rPr>
+                <w:rFonts w:cstheme="minorHAnsi"/>
+                <w:color w:val="000000" w:themeColor="text1"/>
+                <w:sz w:val="24"/>
+                <w:szCs w:val="24"/>
+              </w:rPr>
+            </w:pPr>
+            <w:r>
+              <w:rPr>
+                <w:rFonts w:cstheme="minorHAnsi"/>
+                <w:color w:val="000000" w:themeColor="text1"/>
+                <w:sz w:val="24"/>
+                <w:szCs w:val="24"/>
+              </w:rPr>
+              <w:t xml:space="preserve">Μεγάλη ομάδα στο </w:t>
+            </w:r>
+            <w:r>
+              <w:rPr>
+                <w:rFonts w:cstheme="minorHAnsi"/>
+                <w:color w:val="000000" w:themeColor="text1"/>
+                <w:sz w:val="24"/>
+                <w:szCs w:val="24"/>
+                <w:lang w:val="en-US"/>
+              </w:rPr>
+              <w:t>project.</w:t>
+            </w:r>
+          </w:p>
+        </w:tc>
+      </w:tr>
+      <w:tr>
+        <w:tc>
+          <w:tcPr>
+            <w:tcW w:w="4508" w:type="dxa"/>
+          </w:tcPr>
+          <w:p>
+            <w:pPr>
+              <w:rPr>
+                <w:rFonts w:cstheme="minorHAnsi"/>
+                <w:b/>
+                <w:bCs/>
+                <w:color w:val="000000" w:themeColor="text1"/>
+                <w:sz w:val="24"/>
+                <w:szCs w:val="24"/>
+              </w:rPr>
+            </w:pPr>
+            <w:r>
+              <w:rPr>
+                <w:rFonts w:cstheme="minorHAnsi"/>
+                <w:b/>
+                <w:bCs/>
+                <w:color w:val="000000" w:themeColor="text1"/>
+                <w:sz w:val="24"/>
+                <w:szCs w:val="24"/>
+              </w:rPr>
+              <w:t>ΤΥΠΟΣ</w:t>
+            </w:r>
+          </w:p>
+        </w:tc>
+        <w:tc>
+          <w:tcPr>
+            <w:tcW w:w="4508" w:type="dxa"/>
+          </w:tcPr>
+          <w:p>
+            <w:pPr>
+              <w:rPr>
+                <w:rFonts w:cstheme="minorHAnsi"/>
+                <w:color w:val="000000" w:themeColor="text1"/>
+                <w:sz w:val="24"/>
+                <w:szCs w:val="24"/>
+              </w:rPr>
+            </w:pPr>
+            <w:r>
+              <w:rPr>
+                <w:rFonts w:cstheme="minorHAnsi"/>
+                <w:color w:val="000000" w:themeColor="text1"/>
+                <w:sz w:val="24"/>
+                <w:szCs w:val="24"/>
+              </w:rPr>
+              <w:t>Κίνδυνος ποιότητας</w:t>
+            </w:r>
+            <w:r>
+              <w:rPr>
+                <w:rFonts w:cstheme="minorHAnsi"/>
+                <w:color w:val="000000" w:themeColor="text1"/>
+                <w:sz w:val="24"/>
+                <w:szCs w:val="24"/>
+              </w:rPr>
+              <w:t xml:space="preserve"> και σχεδιασμού.</w:t>
+            </w:r>
+          </w:p>
+        </w:tc>
+      </w:tr>
+      <w:tr>
+        <w:tc>
+          <w:tcPr>
+            <w:tcW w:w="4508" w:type="dxa"/>
+          </w:tcPr>
+          <w:p>
+            <w:pPr>
+              <w:rPr>
+                <w:rFonts w:cstheme="minorHAnsi"/>
+                <w:b/>
+                <w:bCs/>
+                <w:color w:val="000000" w:themeColor="text1"/>
+                <w:sz w:val="24"/>
+                <w:szCs w:val="24"/>
+              </w:rPr>
+            </w:pPr>
+            <w:r>
+              <w:rPr>
+                <w:rFonts w:cstheme="minorHAnsi"/>
+                <w:b/>
+                <w:bCs/>
+                <w:color w:val="000000" w:themeColor="text1"/>
+                <w:sz w:val="24"/>
+                <w:szCs w:val="24"/>
+              </w:rPr>
+              <w:t xml:space="preserve">ΠΙΘΑΝΟΤΗΤΑ </w:t>
+            </w:r>
+          </w:p>
+        </w:tc>
+        <w:tc>
+          <w:tcPr>
+            <w:tcW w:w="4508" w:type="dxa"/>
+          </w:tcPr>
+          <w:p>
+            <w:pPr>
+              <w:rPr>
+                <w:rFonts w:cstheme="minorHAnsi"/>
+                <w:color w:val="000000" w:themeColor="text1"/>
+                <w:sz w:val="24"/>
+                <w:szCs w:val="24"/>
+              </w:rPr>
+            </w:pPr>
+            <w:r>
+              <w:rPr>
+                <w:rFonts w:cstheme="minorHAnsi"/>
+                <w:color w:val="000000" w:themeColor="text1"/>
+                <w:sz w:val="24"/>
+                <w:szCs w:val="24"/>
+              </w:rPr>
+              <w:t>Μεγάλη</w:t>
+            </w:r>
+          </w:p>
+        </w:tc>
+      </w:tr>
+      <w:tr>
+        <w:tc>
+          <w:tcPr>
+            <w:tcW w:w="4508" w:type="dxa"/>
+          </w:tcPr>
+          <w:p>
+            <w:pPr>
+              <w:rPr>
+                <w:rFonts w:cstheme="minorHAnsi"/>
+                <w:b/>
+                <w:bCs/>
+                <w:color w:val="000000" w:themeColor="text1"/>
+                <w:sz w:val="24"/>
+                <w:szCs w:val="24"/>
+              </w:rPr>
+            </w:pPr>
+            <w:r>
+              <w:rPr>
+                <w:rFonts w:cstheme="minorHAnsi"/>
+                <w:b/>
+                <w:bCs/>
+                <w:color w:val="000000" w:themeColor="text1"/>
+                <w:sz w:val="24"/>
+                <w:szCs w:val="24"/>
+              </w:rPr>
+              <w:t xml:space="preserve">ΣΟΒΑΡΟΤΗΤΑ </w:t>
+            </w:r>
+          </w:p>
+        </w:tc>
+        <w:tc>
+          <w:tcPr>
+            <w:tcW w:w="4508" w:type="dxa"/>
+          </w:tcPr>
+          <w:p>
+            <w:pPr>
+              <w:rPr>
+                <w:rFonts w:cstheme="minorHAnsi"/>
+                <w:color w:val="000000" w:themeColor="text1"/>
+                <w:sz w:val="24"/>
+                <w:szCs w:val="24"/>
+              </w:rPr>
+            </w:pPr>
+            <w:r>
+              <w:rPr>
+                <w:rFonts w:cstheme="minorHAnsi"/>
+                <w:color w:val="000000" w:themeColor="text1"/>
+                <w:sz w:val="24"/>
+                <w:szCs w:val="24"/>
+              </w:rPr>
+              <w:t>Μεσαία</w:t>
+            </w:r>
+          </w:p>
+        </w:tc>
+      </w:tr>
+      <w:tr>
+        <w:trPr>
+          <w:trHeight w:val="368"/>
+        </w:trPr>
+        <w:tc>
+          <w:tcPr>
+            <w:tcW w:w="4508" w:type="dxa"/>
+          </w:tcPr>
+          <w:p>
+            <w:pPr>
+              <w:rPr>
+                <w:rFonts w:cstheme="minorHAnsi"/>
+                <w:b/>
+                <w:bCs/>
+                <w:color w:val="000000" w:themeColor="text1"/>
+                <w:sz w:val="24"/>
+                <w:szCs w:val="24"/>
+              </w:rPr>
+            </w:pPr>
+            <w:r>
+              <w:rPr>
+                <w:rFonts w:cstheme="minorHAnsi"/>
+                <w:b/>
+                <w:bCs/>
+                <w:color w:val="000000" w:themeColor="text1"/>
+                <w:sz w:val="24"/>
+                <w:szCs w:val="24"/>
+              </w:rPr>
+              <w:t>ΛΥΣΗ</w:t>
+            </w:r>
+          </w:p>
+        </w:tc>
+        <w:tc>
+          <w:tcPr>
+            <w:tcW w:w="4508" w:type="dxa"/>
+          </w:tcPr>
+          <w:p>
+            <w:pPr>
+              <w:rPr>
+                <w:rFonts w:cstheme="minorHAnsi"/>
+                <w:color w:val="000000" w:themeColor="text1"/>
+                <w:sz w:val="24"/>
+                <w:szCs w:val="24"/>
+              </w:rPr>
+            </w:pPr>
+            <w:r>
+              <w:rPr>
+                <w:rFonts w:cstheme="minorHAnsi"/>
+                <w:color w:val="000000" w:themeColor="text1"/>
+                <w:sz w:val="24"/>
+                <w:szCs w:val="24"/>
+              </w:rPr>
+              <w:t>Οργάνωση, ιδιαίτερη προσοχή κατά τη συνεννόηση των μελών, αφιέρωση επιπλέον χρόνου από όλα τα μέλη.</w:t>
+            </w:r>
+          </w:p>
+        </w:tc>
+      </w:tr>
+    </w:tbl>
+    <w:p>
+      <w:pPr>
+        <w:rPr>
+          <w:lang w:val="en-US"/>
+        </w:rPr>
+      </w:pPr>
+    </w:p>
+    <w:p>
+      <w:pPr>
+        <w:rPr>
+          <w:lang w:val="en-US"/>
+        </w:rPr>
+      </w:pPr>
+    </w:p>
+    <w:p>
+      <w:pPr>
+        <w:pStyle w:val="2"/>
+      </w:pPr>
+      <w:r>
+        <w:t>Πίνακας Αξιολόγησης Συνεπειών:</w:t>
+      </w:r>
+    </w:p>
+    <w:p/>
+    <w:p>
+      <w:pPr>
+        <w:keepNext/>
+      </w:pPr>
+      <w:r>
+        <w:rPr>
+          <w:noProof/>
+        </w:rPr>
+        <w:drawing>
+          <wp:inline distT="0" distB="0" distL="0" distR="0" wp14:anchorId="501DED30" wp14:editId="0E52EA51">
+            <wp:extent cx="5731510" cy="3738880"/>
+            <wp:effectExtent l="0" t="0" r="2540" b="0"/>
+            <wp:docPr id="2" name="Εικόνα 2"/>
+            <wp:cNvGraphicFramePr>
+              <a:graphicFrameLocks xmlns:a="http://schemas.openxmlformats.org/drawingml/2006/main" noChangeAspect="1"/>
+            </wp:cNvGraphicFramePr>
+            <a:graphic xmlns:a="http://schemas.openxmlformats.org/drawingml/2006/main">
+              <a:graphicData uri="http://schemas.openxmlformats.org/drawingml/2006/picture">
+                <pic:pic xmlns:pic="http://schemas.openxmlformats.org/drawingml/2006/picture">
+                  <pic:nvPicPr>
+                    <pic:cNvPr id="1" name=""/>
+                    <pic:cNvPicPr/>
+                  </pic:nvPicPr>
+                  <pic:blipFill>
+                    <a:blip r:embed="rId8"/>
+                    <a:stretch>
+                      <a:fillRect/>
+                    </a:stretch>
+                  </pic:blipFill>
+                  <pic:spPr>
+                    <a:xfrm>
+                      <a:off x="0" y="0"/>
+                      <a:ext cx="5731510" cy="3738880"/>
+                    </a:xfrm>
+                    <a:prstGeom prst="rect">
+                      <a:avLst/>
+                    </a:prstGeom>
+                  </pic:spPr>
+                </pic:pic>
+              </a:graphicData>
+            </a:graphic>
+          </wp:inline>
+        </w:drawing>
+      </w:r>
+    </w:p>
+    <w:p>
+      <w:pPr>
+        <w:pStyle w:val="a9"/>
+      </w:pPr>
+      <w:r>
+        <w:t xml:space="preserve">Εικόνα </w:t>
+      </w:r>
+      <w:fldSimple w:instr=" SEQ Εικόνα \* ARABIC ">
+        <w:r>
+          <w:rPr>
+            <w:noProof/>
+          </w:rPr>
+          <w:t>1</w:t>
+        </w:r>
+      </w:fldSimple>
+      <w:r>
+        <w:t xml:space="preserve">: Δημιουργήθηκε μέσω του εργαλείου </w:t>
+      </w:r>
+      <w:hyperlink r:id="rId9" w:history="1">
+        <w:r>
+          <w:rPr>
+            <w:rStyle w:val="-"/>
+            <w:lang w:val="en-US"/>
+          </w:rPr>
+          <w:t>creately</w:t>
+        </w:r>
+      </w:hyperlink>
+      <w:r>
+        <w:t>.</w:t>
+      </w:r>
+    </w:p>
     <w:sectPr>
       <w:pgSz w:w="11906" w:h="16838"/>
       <w:pgMar w:top="1440" w:right="1440" w:bottom="1440" w:left="1440" w:header="708" w:footer="708" w:gutter="0"/>
@@ -2060,7 +4376,7 @@
       </w:rPr>
     </w:lvl>
   </w:abstractNum>
-  <w:num w:numId="1">
+  <w:num w:numId="1" w16cid:durableId="1200313196">
     <w:abstractNumId w:val="0"/>
   </w:num>
 </w:numbering>
@@ -2461,16 +4777,16 @@
     <w:lsdException w:name="Unresolved Mention" w:semiHidden="1" w:unhideWhenUsed="1"/>
     <w:lsdException w:name="Smart Link" w:semiHidden="1" w:unhideWhenUsed="1"/>
   </w:latentStyles>
-  <w:style w:type="paragraph" w:default="1" w:styleId="Normal">
+  <w:style w:type="paragraph" w:default="1" w:styleId="a">
     <w:name w:val="Normal"/>
     <w:qFormat/>
-    <w:rsid w:val="000116FF"/>
+    <w:rsid w:val="00BB1248"/>
   </w:style>
-  <w:style w:type="paragraph" w:styleId="Heading1">
+  <w:style w:type="paragraph" w:styleId="1">
     <w:name w:val="heading 1"/>
-    <w:basedOn w:val="Normal"/>
-    <w:next w:val="Normal"/>
-    <w:link w:val="Heading1Char"/>
+    <w:basedOn w:val="a"/>
+    <w:next w:val="a"/>
+    <w:link w:val="1Char"/>
     <w:uiPriority w:val="9"/>
     <w:qFormat/>
     <w:rsid w:val="000116FF"/>
@@ -2487,11 +4803,11 @@
       <w:szCs w:val="32"/>
     </w:rPr>
   </w:style>
-  <w:style w:type="paragraph" w:styleId="Heading2">
+  <w:style w:type="paragraph" w:styleId="2">
     <w:name w:val="heading 2"/>
-    <w:basedOn w:val="Normal"/>
-    <w:next w:val="Normal"/>
-    <w:link w:val="Heading2Char"/>
+    <w:basedOn w:val="a"/>
+    <w:next w:val="a"/>
+    <w:link w:val="2Char"/>
     <w:uiPriority w:val="9"/>
     <w:unhideWhenUsed/>
     <w:qFormat/>
@@ -2509,13 +4825,35 @@
       <w:szCs w:val="26"/>
     </w:rPr>
   </w:style>
-  <w:style w:type="character" w:default="1" w:styleId="DefaultParagraphFont">
+  <w:style w:type="paragraph" w:styleId="3">
+    <w:name w:val="heading 3"/>
+    <w:basedOn w:val="a"/>
+    <w:next w:val="a"/>
+    <w:link w:val="3Char"/>
+    <w:uiPriority w:val="9"/>
+    <w:unhideWhenUsed/>
+    <w:qFormat/>
+    <w:rsid w:val="009B1009"/>
+    <w:pPr>
+      <w:keepNext/>
+      <w:keepLines/>
+      <w:spacing w:before="40" w:after="0"/>
+      <w:outlineLvl w:val="2"/>
+    </w:pPr>
+    <w:rPr>
+      <w:rFonts w:asciiTheme="majorHAnsi" w:eastAsiaTheme="majorEastAsia" w:hAnsiTheme="majorHAnsi" w:cstheme="majorBidi"/>
+      <w:color w:val="1F3763" w:themeColor="accent1" w:themeShade="7F"/>
+      <w:sz w:val="24"/>
+      <w:szCs w:val="24"/>
+    </w:rPr>
+  </w:style>
+  <w:style w:type="character" w:default="1" w:styleId="a0">
     <w:name w:val="Default Paragraph Font"/>
     <w:uiPriority w:val="1"/>
     <w:semiHidden/>
     <w:unhideWhenUsed/>
   </w:style>
-  <w:style w:type="table" w:default="1" w:styleId="TableNormal">
+  <w:style w:type="table" w:default="1" w:styleId="a1">
     <w:name w:val="Normal Table"/>
     <w:uiPriority w:val="99"/>
     <w:semiHidden/>
@@ -2530,17 +4868,17 @@
       </w:tblCellMar>
     </w:tblPr>
   </w:style>
-  <w:style w:type="numbering" w:default="1" w:styleId="NoList">
+  <w:style w:type="numbering" w:default="1" w:styleId="a2">
     <w:name w:val="No List"/>
     <w:uiPriority w:val="99"/>
     <w:semiHidden/>
     <w:unhideWhenUsed/>
   </w:style>
-  <w:style w:type="paragraph" w:styleId="Title">
+  <w:style w:type="paragraph" w:styleId="a3">
     <w:name w:val="Title"/>
-    <w:basedOn w:val="Normal"/>
-    <w:next w:val="Normal"/>
-    <w:link w:val="TitleChar"/>
+    <w:basedOn w:val="a"/>
+    <w:next w:val="a"/>
+    <w:link w:val="Char"/>
     <w:uiPriority w:val="10"/>
     <w:qFormat/>
     <w:rsid w:val="0071078A"/>
@@ -2556,10 +4894,10 @@
       <w:szCs w:val="56"/>
     </w:rPr>
   </w:style>
-  <w:style w:type="character" w:customStyle="1" w:styleId="TitleChar">
-    <w:name w:val="Title Char"/>
-    <w:basedOn w:val="DefaultParagraphFont"/>
-    <w:link w:val="Title"/>
+  <w:style w:type="character" w:customStyle="1" w:styleId="Char">
+    <w:name w:val="Τίτλος Char"/>
+    <w:basedOn w:val="a0"/>
+    <w:link w:val="a3"/>
     <w:uiPriority w:val="10"/>
     <w:rsid w:val="0071078A"/>
     <w:rPr>
@@ -2570,9 +4908,9 @@
       <w:szCs w:val="56"/>
     </w:rPr>
   </w:style>
-  <w:style w:type="character" w:styleId="Hyperlink">
+  <w:style w:type="character" w:styleId="-">
     <w:name w:val="Hyperlink"/>
-    <w:basedOn w:val="DefaultParagraphFont"/>
+    <w:basedOn w:val="a0"/>
     <w:uiPriority w:val="99"/>
     <w:unhideWhenUsed/>
     <w:rsid w:val="008F0890"/>
@@ -2581,9 +4919,9 @@
       <w:u w:val="single"/>
     </w:rPr>
   </w:style>
-  <w:style w:type="character" w:styleId="UnresolvedMention">
+  <w:style w:type="character" w:styleId="a4">
     <w:name w:val="Unresolved Mention"/>
-    <w:basedOn w:val="DefaultParagraphFont"/>
+    <w:basedOn w:val="a0"/>
     <w:uiPriority w:val="99"/>
     <w:semiHidden/>
     <w:unhideWhenUsed/>
@@ -2593,11 +4931,11 @@
       <w:shd w:val="clear" w:color="auto" w:fill="E1DFDD"/>
     </w:rPr>
   </w:style>
-  <w:style w:type="paragraph" w:styleId="Subtitle">
+  <w:style w:type="paragraph" w:styleId="a5">
     <w:name w:val="Subtitle"/>
-    <w:basedOn w:val="Normal"/>
-    <w:next w:val="Normal"/>
-    <w:link w:val="SubtitleChar"/>
+    <w:basedOn w:val="a"/>
+    <w:next w:val="a"/>
+    <w:link w:val="Char0"/>
     <w:uiPriority w:val="11"/>
     <w:qFormat/>
     <w:rsid w:val="000116FF"/>
@@ -2614,10 +4952,10 @@
       <w:szCs w:val="28"/>
     </w:rPr>
   </w:style>
-  <w:style w:type="character" w:customStyle="1" w:styleId="SubtitleChar">
-    <w:name w:val="Subtitle Char"/>
-    <w:basedOn w:val="DefaultParagraphFont"/>
-    <w:link w:val="Subtitle"/>
+  <w:style w:type="character" w:customStyle="1" w:styleId="Char0">
+    <w:name w:val="Υπότιτλος Char"/>
+    <w:basedOn w:val="a0"/>
+    <w:link w:val="a5"/>
     <w:uiPriority w:val="11"/>
     <w:rsid w:val="000116FF"/>
     <w:rPr>
@@ -2627,10 +4965,10 @@
       <w:szCs w:val="28"/>
     </w:rPr>
   </w:style>
-  <w:style w:type="character" w:customStyle="1" w:styleId="Heading1Char">
-    <w:name w:val="Heading 1 Char"/>
-    <w:basedOn w:val="DefaultParagraphFont"/>
-    <w:link w:val="Heading1"/>
+  <w:style w:type="character" w:customStyle="1" w:styleId="1Char">
+    <w:name w:val="Επικεφαλίδα 1 Char"/>
+    <w:basedOn w:val="a0"/>
+    <w:link w:val="1"/>
     <w:uiPriority w:val="9"/>
     <w:rsid w:val="000116FF"/>
     <w:rPr>
@@ -2640,10 +4978,10 @@
       <w:szCs w:val="32"/>
     </w:rPr>
   </w:style>
-  <w:style w:type="character" w:customStyle="1" w:styleId="Heading2Char">
-    <w:name w:val="Heading 2 Char"/>
-    <w:basedOn w:val="DefaultParagraphFont"/>
-    <w:link w:val="Heading2"/>
+  <w:style w:type="character" w:customStyle="1" w:styleId="2Char">
+    <w:name w:val="Επικεφαλίδα 2 Char"/>
+    <w:basedOn w:val="a0"/>
+    <w:link w:val="2"/>
     <w:uiPriority w:val="9"/>
     <w:rsid w:val="000116FF"/>
     <w:rPr>
@@ -2653,9 +4991,9 @@
       <w:szCs w:val="26"/>
     </w:rPr>
   </w:style>
-  <w:style w:type="paragraph" w:styleId="ListParagraph">
+  <w:style w:type="paragraph" w:styleId="a6">
     <w:name w:val="List Paragraph"/>
-    <w:basedOn w:val="Normal"/>
+    <w:basedOn w:val="a"/>
     <w:uiPriority w:val="34"/>
     <w:qFormat/>
     <w:rsid w:val="000116FF"/>
@@ -2667,9 +5005,9 @@
       <w:rFonts w:eastAsiaTheme="minorEastAsia"/>
     </w:rPr>
   </w:style>
-  <w:style w:type="character" w:styleId="SubtleEmphasis">
+  <w:style w:type="character" w:styleId="a7">
     <w:name w:val="Subtle Emphasis"/>
-    <w:basedOn w:val="DefaultParagraphFont"/>
+    <w:basedOn w:val="a0"/>
     <w:uiPriority w:val="19"/>
     <w:qFormat/>
     <w:rsid w:val="000116FF"/>
@@ -2679,9 +5017,9 @@
       <w:color w:val="595959" w:themeColor="text1" w:themeTint="A6"/>
     </w:rPr>
   </w:style>
-  <w:style w:type="table" w:styleId="TableGrid">
+  <w:style w:type="table" w:styleId="a8">
     <w:name w:val="Table Grid"/>
-    <w:basedOn w:val="TableNormal"/>
+    <w:basedOn w:val="a1"/>
     <w:uiPriority w:val="39"/>
     <w:rsid w:val="000116FF"/>
     <w:pPr>
@@ -2700,6 +5038,38 @@
         <w:insideV w:val="single" w:sz="4" w:space="0" w:color="auto"/>
       </w:tblBorders>
     </w:tblPr>
+  </w:style>
+  <w:style w:type="character" w:customStyle="1" w:styleId="3Char">
+    <w:name w:val="Επικεφαλίδα 3 Char"/>
+    <w:basedOn w:val="a0"/>
+    <w:link w:val="3"/>
+    <w:uiPriority w:val="9"/>
+    <w:rsid w:val="009B1009"/>
+    <w:rPr>
+      <w:rFonts w:asciiTheme="majorHAnsi" w:eastAsiaTheme="majorEastAsia" w:hAnsiTheme="majorHAnsi" w:cstheme="majorBidi"/>
+      <w:color w:val="1F3763" w:themeColor="accent1" w:themeShade="7F"/>
+      <w:sz w:val="24"/>
+      <w:szCs w:val="24"/>
+    </w:rPr>
+  </w:style>
+  <w:style w:type="paragraph" w:styleId="a9">
+    <w:name w:val="caption"/>
+    <w:basedOn w:val="a"/>
+    <w:next w:val="a"/>
+    <w:uiPriority w:val="35"/>
+    <w:unhideWhenUsed/>
+    <w:qFormat/>
+    <w:rsid w:val="00D3776C"/>
+    <w:pPr>
+      <w:spacing w:after="200" w:line="240" w:lineRule="auto"/>
+    </w:pPr>
+    <w:rPr>
+      <w:i/>
+      <w:iCs/>
+      <w:color w:val="44546A" w:themeColor="text2"/>
+      <w:sz w:val="18"/>
+      <w:szCs w:val="18"/>
+    </w:rPr>
   </w:style>
 </w:styles>
 </file>
@@ -2997,4 +5367,16 @@
     </a:ext>
   </a:extLst>
 </a:theme>
+</file>
+
+<file path=customXml/item1.xml><?xml version="1.0" encoding="utf-8"?>
+<b:Sources xmlns:b="http://schemas.openxmlformats.org/officeDocument/2006/bibliography" xmlns="http://schemas.openxmlformats.org/officeDocument/2006/bibliography" SelectedStyle="\IEEE2006OfficeOnline.xsl" StyleName="IEEE" Version="2006"/>
+</file>
+
+<file path=customXml/itemProps1.xml><?xml version="1.0" encoding="utf-8"?>
+<ds:datastoreItem xmlns:ds="http://schemas.openxmlformats.org/officeDocument/2006/customXml" ds:itemID="{FB31C5C2-1ADF-40E7-900B-6DF466D12F48}">
+  <ds:schemaRefs>
+    <ds:schemaRef ds:uri="http://schemas.openxmlformats.org/officeDocument/2006/bibliography"/>
+  </ds:schemaRefs>
+</ds:datastoreItem>
 </file>
</xml_diff>